<commit_message>
added details to doc and edited excel
</commit_message>
<xml_diff>
--- a/4_ProjectManagement/Document/ProjectPlan_v0.2.docx
+++ b/4_ProjectManagement/Document/ProjectPlan_v0.2.docx
@@ -17,7 +17,7 @@
           <w:color w:val="44546A" w:themeColor="text2"/>
         </w:rPr>
         <w:drawing>
-          <wp:anchor distT="0" distB="0" distL="114300" distR="114300" simplePos="0" relativeHeight="251670528" behindDoc="0" locked="0" layoutInCell="1" allowOverlap="1" wp14:anchorId="1947D639" wp14:editId="73F1FECD">
+          <wp:anchor distT="0" distB="0" distL="114300" distR="114300" simplePos="0" relativeHeight="251659264" behindDoc="0" locked="0" layoutInCell="1" allowOverlap="1" wp14:anchorId="39C2E9C0" wp14:editId="058E4D36">
             <wp:simplePos x="0" y="0"/>
             <wp:positionH relativeFrom="page">
               <wp:posOffset>2462530</wp:posOffset>
@@ -107,19 +107,21 @@
           <w:sz w:val="28"/>
           <w:lang w:val="en-US"/>
         </w:rPr>
-        <w:t>Software Engineering 2: “</w:t>
-      </w:r>
-      <w:proofErr w:type="spellStart"/>
-      <w:r>
+        <w:t>Software Engineering 2: “PowerEnJoy”</w:t>
+      </w:r>
+    </w:p>
+    <w:p>
+      <w:pPr>
+        <w:spacing w:after="0"/>
+        <w:ind w:left="-2552" w:right="-465"/>
+        <w:jc w:val="center"/>
         <w:rPr>
           <w:b/>
           <w:color w:val="000000" w:themeColor="text1"/>
           <w:sz w:val="28"/>
           <w:lang w:val="en-US"/>
         </w:rPr>
-        <w:t>PowerEnJoy</w:t>
-      </w:r>
-      <w:proofErr w:type="spellEnd"/>
+      </w:pPr>
       <w:r>
         <w:rPr>
           <w:b/>
@@ -127,53 +129,183 @@
           <w:sz w:val="28"/>
           <w:lang w:val="en-US"/>
         </w:rPr>
-        <w:t>”</w:t>
+        <w:t>Project Plan (V. 1.0)</w:t>
       </w:r>
     </w:p>
     <w:p>
       <w:pPr>
-        <w:spacing w:after="0"/>
-        <w:ind w:left="-2552" w:right="-465"/>
+        <w:spacing w:after="0" w:line="259" w:lineRule="auto"/>
+        <w:ind w:left="-2552" w:right="-465" w:firstLine="0"/>
         <w:jc w:val="center"/>
         <w:rPr>
-          <w:b/>
           <w:color w:val="000000" w:themeColor="text1"/>
           <w:sz w:val="28"/>
           <w:lang w:val="en-US"/>
         </w:rPr>
       </w:pPr>
-      <w:r>
-        <w:rPr>
-          <w:b/>
+    </w:p>
+    <w:p>
+      <w:pPr>
+        <w:spacing w:after="0" w:line="259" w:lineRule="auto"/>
+        <w:ind w:left="-2552" w:right="-465" w:firstLine="0"/>
+        <w:jc w:val="center"/>
+        <w:rPr>
           <w:color w:val="000000" w:themeColor="text1"/>
           <w:sz w:val="28"/>
           <w:lang w:val="en-US"/>
         </w:rPr>
-        <w:t xml:space="preserve">Project </w:t>
-      </w:r>
-      <w:r>
-        <w:rPr>
-          <w:b/>
+      </w:pPr>
+    </w:p>
+    <w:p>
+      <w:pPr>
+        <w:spacing w:after="0" w:line="259" w:lineRule="auto"/>
+        <w:ind w:left="-2552" w:right="-465"/>
+        <w:jc w:val="center"/>
+        <w:rPr>
+          <w:color w:val="000000" w:themeColor="text1"/>
+          <w:sz w:val="28"/>
+        </w:rPr>
+      </w:pPr>
+      <w:r>
+        <w:rPr>
+          <w:color w:val="000000" w:themeColor="text1"/>
+          <w:sz w:val="28"/>
+        </w:rPr>
+        <w:t>Authors:</w:t>
+      </w:r>
+    </w:p>
+    <w:p>
+      <w:pPr>
+        <w:spacing w:after="0" w:line="259" w:lineRule="auto"/>
+        <w:ind w:left="-2552" w:right="-465" w:firstLine="0"/>
+        <w:jc w:val="center"/>
+        <w:rPr>
+          <w:color w:val="000000" w:themeColor="text1"/>
+          <w:sz w:val="28"/>
+        </w:rPr>
+      </w:pPr>
+      <w:r>
+        <w:rPr>
+          <w:color w:val="000000" w:themeColor="text1"/>
+          <w:sz w:val="28"/>
+        </w:rPr>
+        <w:t>Sergio CAPRARA</w:t>
+      </w:r>
+    </w:p>
+    <w:p>
+      <w:pPr>
+        <w:spacing w:after="0" w:line="259" w:lineRule="auto"/>
+        <w:ind w:left="-2552" w:right="-465" w:firstLine="0"/>
+        <w:jc w:val="center"/>
+        <w:rPr>
+          <w:color w:val="000000" w:themeColor="text1"/>
+          <w:sz w:val="28"/>
+        </w:rPr>
+      </w:pPr>
+      <w:r>
+        <w:rPr>
+          <w:color w:val="000000" w:themeColor="text1"/>
+          <w:sz w:val="28"/>
+        </w:rPr>
+        <w:t>Soheil GHANBARI</w:t>
+      </w:r>
+    </w:p>
+    <w:p>
+      <w:pPr>
+        <w:spacing w:after="0" w:line="259" w:lineRule="auto"/>
+        <w:ind w:left="-2552" w:right="-465" w:firstLine="0"/>
+        <w:jc w:val="center"/>
+        <w:rPr>
+          <w:color w:val="000000" w:themeColor="text1"/>
+          <w:sz w:val="28"/>
+        </w:rPr>
+      </w:pPr>
+      <w:r>
+        <w:rPr>
+          <w:color w:val="000000" w:themeColor="text1"/>
+          <w:sz w:val="28"/>
+        </w:rPr>
+        <w:t>Erica TINTI</w:t>
+      </w:r>
+    </w:p>
+    <w:p>
+      <w:pPr>
+        <w:spacing w:after="0" w:line="259" w:lineRule="auto"/>
+        <w:ind w:left="0" w:right="-465" w:firstLine="0"/>
+        <w:rPr>
+          <w:color w:val="000000" w:themeColor="text1"/>
+          <w:sz w:val="28"/>
+        </w:rPr>
+      </w:pPr>
+    </w:p>
+    <w:p>
+      <w:pPr>
+        <w:spacing w:after="0" w:line="259" w:lineRule="auto"/>
+        <w:ind w:left="-2552" w:right="-465" w:firstLine="0"/>
+        <w:jc w:val="center"/>
+        <w:rPr>
+          <w:color w:val="000000" w:themeColor="text1"/>
+          <w:sz w:val="28"/>
+        </w:rPr>
+      </w:pPr>
+    </w:p>
+    <w:p>
+      <w:pPr>
+        <w:spacing w:after="0" w:line="259" w:lineRule="auto"/>
+        <w:ind w:left="-2552" w:right="-465" w:firstLine="0"/>
+        <w:jc w:val="center"/>
+        <w:rPr>
+          <w:color w:val="000000" w:themeColor="text1"/>
+          <w:sz w:val="28"/>
+        </w:rPr>
+      </w:pPr>
+    </w:p>
+    <w:p>
+      <w:pPr>
+        <w:spacing w:after="0" w:line="259" w:lineRule="auto"/>
+        <w:ind w:left="-2552" w:right="-465" w:firstLine="0"/>
+        <w:jc w:val="center"/>
+        <w:rPr>
+          <w:color w:val="000000" w:themeColor="text1"/>
+          <w:sz w:val="28"/>
+        </w:rPr>
+      </w:pPr>
+    </w:p>
+    <w:p>
+      <w:pPr>
+        <w:spacing w:after="0" w:line="259" w:lineRule="auto"/>
+        <w:ind w:left="-2552" w:right="-465" w:firstLine="0"/>
+        <w:jc w:val="center"/>
+        <w:rPr>
+          <w:color w:val="000000" w:themeColor="text1"/>
+          <w:sz w:val="28"/>
+        </w:rPr>
+      </w:pPr>
+    </w:p>
+    <w:p>
+      <w:pPr>
+        <w:spacing w:after="0" w:line="259" w:lineRule="auto"/>
+        <w:ind w:left="-2552" w:right="-465"/>
+        <w:jc w:val="center"/>
+        <w:rPr>
           <w:color w:val="000000" w:themeColor="text1"/>
           <w:sz w:val="28"/>
           <w:lang w:val="en-US"/>
         </w:rPr>
-        <w:t>Plan</w:t>
-      </w:r>
-      <w:r>
-        <w:rPr>
-          <w:b/>
+      </w:pPr>
+      <w:r>
+        <w:rPr>
           <w:color w:val="000000" w:themeColor="text1"/>
           <w:sz w:val="28"/>
           <w:lang w:val="en-US"/>
         </w:rPr>
-        <w:t xml:space="preserve"> (V. 1.0)</w:t>
+        <w:t>Milan, Italy</w:t>
       </w:r>
     </w:p>
     <w:p>
       <w:pPr>
         <w:spacing w:after="0" w:line="259" w:lineRule="auto"/>
-        <w:ind w:left="-2552" w:right="-465" w:firstLine="0"/>
+        <w:ind w:left="-2552" w:right="-465"/>
         <w:jc w:val="center"/>
         <w:rPr>
           <w:color w:val="000000" w:themeColor="text1"/>
@@ -181,217 +313,21 @@
           <w:lang w:val="en-US"/>
         </w:rPr>
       </w:pPr>
-    </w:p>
-    <w:p>
-      <w:pPr>
-        <w:spacing w:after="0" w:line="259" w:lineRule="auto"/>
-        <w:ind w:left="-2552" w:right="-465" w:firstLine="0"/>
-        <w:jc w:val="center"/>
+      <w:r>
         <w:rPr>
           <w:color w:val="000000" w:themeColor="text1"/>
           <w:sz w:val="28"/>
           <w:lang w:val="en-US"/>
         </w:rPr>
-      </w:pPr>
-    </w:p>
-    <w:p>
-      <w:pPr>
-        <w:spacing w:after="0" w:line="259" w:lineRule="auto"/>
-        <w:ind w:left="-2552" w:right="-465"/>
-        <w:jc w:val="center"/>
-        <w:rPr>
-          <w:color w:val="000000" w:themeColor="text1"/>
-          <w:sz w:val="28"/>
-        </w:rPr>
-      </w:pPr>
-      <w:proofErr w:type="spellStart"/>
-      <w:r>
-        <w:rPr>
-          <w:color w:val="000000" w:themeColor="text1"/>
-          <w:sz w:val="28"/>
-        </w:rPr>
-        <w:t>Authors</w:t>
-      </w:r>
-      <w:proofErr w:type="spellEnd"/>
-      <w:r>
-        <w:rPr>
-          <w:color w:val="000000" w:themeColor="text1"/>
-          <w:sz w:val="28"/>
-        </w:rPr>
-        <w:t>:</w:t>
-      </w:r>
-    </w:p>
-    <w:p>
-      <w:pPr>
-        <w:spacing w:after="0" w:line="259" w:lineRule="auto"/>
-        <w:ind w:left="-2552" w:right="-465" w:firstLine="0"/>
-        <w:jc w:val="center"/>
-        <w:rPr>
-          <w:color w:val="000000" w:themeColor="text1"/>
-          <w:sz w:val="28"/>
-        </w:rPr>
-      </w:pPr>
-      <w:r>
-        <w:rPr>
-          <w:color w:val="000000" w:themeColor="text1"/>
-          <w:sz w:val="28"/>
-        </w:rPr>
-        <w:t>Sergio CAPRARA</w:t>
-      </w:r>
-    </w:p>
-    <w:p>
-      <w:pPr>
-        <w:spacing w:after="0" w:line="259" w:lineRule="auto"/>
-        <w:ind w:left="-2552" w:right="-465" w:firstLine="0"/>
-        <w:jc w:val="center"/>
-        <w:rPr>
-          <w:color w:val="000000" w:themeColor="text1"/>
-          <w:sz w:val="28"/>
-        </w:rPr>
-      </w:pPr>
-      <w:proofErr w:type="spellStart"/>
-      <w:r>
-        <w:rPr>
-          <w:color w:val="000000" w:themeColor="text1"/>
-          <w:sz w:val="28"/>
-        </w:rPr>
-        <w:t>Soheil</w:t>
-      </w:r>
-      <w:proofErr w:type="spellEnd"/>
-      <w:r>
-        <w:rPr>
-          <w:color w:val="000000" w:themeColor="text1"/>
-          <w:sz w:val="28"/>
-        </w:rPr>
-        <w:t xml:space="preserve"> GHANBARI</w:t>
-      </w:r>
-    </w:p>
-    <w:p>
-      <w:pPr>
-        <w:spacing w:after="0" w:line="259" w:lineRule="auto"/>
-        <w:ind w:left="-2552" w:right="-465" w:firstLine="0"/>
-        <w:jc w:val="center"/>
-        <w:rPr>
-          <w:color w:val="000000" w:themeColor="text1"/>
-          <w:sz w:val="28"/>
-        </w:rPr>
-      </w:pPr>
-      <w:r>
-        <w:rPr>
-          <w:color w:val="000000" w:themeColor="text1"/>
-          <w:sz w:val="28"/>
-        </w:rPr>
-        <w:t>Erica TINTI</w:t>
-      </w:r>
-    </w:p>
-    <w:p>
-      <w:pPr>
-        <w:spacing w:after="0" w:line="259" w:lineRule="auto"/>
-        <w:ind w:left="0" w:right="-465" w:firstLine="0"/>
-        <w:rPr>
-          <w:color w:val="000000" w:themeColor="text1"/>
-          <w:sz w:val="28"/>
-        </w:rPr>
-      </w:pPr>
-    </w:p>
-    <w:p>
-      <w:pPr>
-        <w:spacing w:after="0" w:line="259" w:lineRule="auto"/>
-        <w:ind w:left="-2552" w:right="-465" w:firstLine="0"/>
-        <w:jc w:val="center"/>
-        <w:rPr>
-          <w:color w:val="000000" w:themeColor="text1"/>
-          <w:sz w:val="28"/>
-        </w:rPr>
-      </w:pPr>
-    </w:p>
-    <w:p>
-      <w:pPr>
-        <w:spacing w:after="0" w:line="259" w:lineRule="auto"/>
-        <w:ind w:left="-2552" w:right="-465" w:firstLine="0"/>
-        <w:jc w:val="center"/>
-        <w:rPr>
-          <w:color w:val="000000" w:themeColor="text1"/>
-          <w:sz w:val="28"/>
-        </w:rPr>
-      </w:pPr>
-    </w:p>
-    <w:p>
-      <w:pPr>
-        <w:spacing w:after="0" w:line="259" w:lineRule="auto"/>
-        <w:ind w:left="-2552" w:right="-465" w:firstLine="0"/>
-        <w:jc w:val="center"/>
-        <w:rPr>
-          <w:color w:val="000000" w:themeColor="text1"/>
-          <w:sz w:val="28"/>
-        </w:rPr>
-      </w:pPr>
-    </w:p>
-    <w:p>
-      <w:pPr>
-        <w:spacing w:after="0" w:line="259" w:lineRule="auto"/>
-        <w:ind w:left="-2552" w:right="-465" w:firstLine="0"/>
-        <w:jc w:val="center"/>
-        <w:rPr>
-          <w:color w:val="000000" w:themeColor="text1"/>
-          <w:sz w:val="28"/>
-        </w:rPr>
-      </w:pPr>
-    </w:p>
-    <w:p>
-      <w:pPr>
-        <w:spacing w:after="0" w:line="259" w:lineRule="auto"/>
-        <w:ind w:left="-2552" w:right="-465"/>
-        <w:jc w:val="center"/>
+        <w:t>1</w:t>
+      </w:r>
+      <w:r>
         <w:rPr>
           <w:color w:val="000000" w:themeColor="text1"/>
           <w:sz w:val="28"/>
           <w:lang w:val="en-US"/>
         </w:rPr>
-      </w:pPr>
-      <w:r>
-        <w:rPr>
-          <w:color w:val="000000" w:themeColor="text1"/>
-          <w:sz w:val="28"/>
-          <w:lang w:val="en-US"/>
-        </w:rPr>
-        <w:t>Milan, Italy</w:t>
-      </w:r>
-    </w:p>
-    <w:p>
-      <w:pPr>
-        <w:spacing w:after="0" w:line="259" w:lineRule="auto"/>
-        <w:ind w:left="-2552" w:right="-465"/>
-        <w:jc w:val="center"/>
-        <w:rPr>
-          <w:color w:val="000000" w:themeColor="text1"/>
-          <w:sz w:val="28"/>
-          <w:lang w:val="en-US"/>
-        </w:rPr>
-      </w:pPr>
-      <w:r>
-        <w:rPr>
-          <w:color w:val="000000" w:themeColor="text1"/>
-          <w:sz w:val="28"/>
-          <w:lang w:val="en-US"/>
-        </w:rPr>
-        <w:t>1</w:t>
-      </w:r>
-      <w:r>
-        <w:rPr>
-          <w:color w:val="000000" w:themeColor="text1"/>
-          <w:sz w:val="28"/>
-          <w:lang w:val="en-US"/>
-        </w:rPr>
-        <w:t>5</w:t>
-      </w:r>
-      <w:r>
-        <w:rPr>
-          <w:color w:val="000000" w:themeColor="text1"/>
-          <w:sz w:val="28"/>
-          <w:lang w:val="en-US"/>
-        </w:rPr>
-        <w:t>/01/2017</w:t>
+        <w:t>5/01/2017</w:t>
       </w:r>
     </w:p>
     <w:sdt>
@@ -1746,14 +1682,7 @@
                 <w:sz w:val="22"/>
                 <w:lang w:val="en-GB"/>
               </w:rPr>
-              <w:t>22</w:t>
-            </w:r>
-            <w:r>
-              <w:rPr>
-                <w:sz w:val="22"/>
-                <w:lang w:val="en-GB"/>
-              </w:rPr>
-              <w:t>/01/2017</w:t>
+              <w:t>22/01/2017</w:t>
             </w:r>
           </w:p>
         </w:tc>
@@ -1775,39 +1704,7 @@
               <w:rPr>
                 <w:sz w:val="22"/>
               </w:rPr>
-              <w:t>S. Caprara</w:t>
-            </w:r>
-            <w:r>
-              <w:rPr>
-                <w:sz w:val="22"/>
-              </w:rPr>
-              <w:t xml:space="preserve">, </w:t>
-            </w:r>
-            <w:r>
-              <w:rPr>
-                <w:sz w:val="22"/>
-              </w:rPr>
-              <w:t xml:space="preserve">S. </w:t>
-            </w:r>
-            <w:proofErr w:type="spellStart"/>
-            <w:r>
-              <w:rPr>
-                <w:sz w:val="22"/>
-              </w:rPr>
-              <w:t>Ghanbari</w:t>
-            </w:r>
-            <w:proofErr w:type="spellEnd"/>
-            <w:r>
-              <w:rPr>
-                <w:sz w:val="22"/>
-              </w:rPr>
-              <w:t xml:space="preserve">, </w:t>
-            </w:r>
-            <w:r>
-              <w:rPr>
-                <w:sz w:val="22"/>
-              </w:rPr>
-              <w:t>E. Tinti</w:t>
+              <w:t>S. Caprara, S. Ghanbari, E. Tinti</w:t>
             </w:r>
           </w:p>
         </w:tc>
@@ -1880,14 +1777,7 @@
           <w:sz w:val="28"/>
           <w:lang w:val="en-GB"/>
         </w:rPr>
-        <w:t xml:space="preserve">Purpose and </w:t>
-      </w:r>
-      <w:r>
-        <w:rPr>
-          <w:sz w:val="28"/>
-          <w:lang w:val="en-GB"/>
-        </w:rPr>
-        <w:t>Scope</w:t>
+        <w:t>Purpose and Scope</w:t>
       </w:r>
       <w:bookmarkEnd w:id="2"/>
     </w:p>
@@ -1911,42 +1801,7 @@
           <w:sz w:val="22"/>
           <w:lang w:val="en-GB"/>
         </w:rPr>
-        <w:t xml:space="preserve"> details on how the components described in the Design Document will be </w:t>
-      </w:r>
-      <w:r>
-        <w:rPr>
-          <w:sz w:val="22"/>
-          <w:lang w:val="en-GB"/>
-        </w:rPr>
-        <w:t>integrated</w:t>
-      </w:r>
-      <w:r>
-        <w:rPr>
-          <w:sz w:val="22"/>
-          <w:lang w:val="en-GB"/>
-        </w:rPr>
-        <w:t xml:space="preserve">. To ensure that the interaction between them will give the expected results, we are choosing the method to follow and we are keeping in mind that </w:t>
-      </w:r>
-      <w:r>
-        <w:rPr>
-          <w:sz w:val="22"/>
-          <w:lang w:val="en-GB"/>
-        </w:rPr>
-        <w:t xml:space="preserve">the Integration Test of a component will be done after having </w:t>
-      </w:r>
-      <w:r>
-        <w:rPr>
-          <w:sz w:val="22"/>
-          <w:lang w:val="en-GB"/>
-        </w:rPr>
-        <w:t>Unit Test</w:t>
-      </w:r>
-      <w:r>
-        <w:rPr>
-          <w:sz w:val="22"/>
-          <w:lang w:val="en-GB"/>
-        </w:rPr>
-        <w:t>ed it.</w:t>
+        <w:t xml:space="preserve"> details on how the components described in the Design Document will be integrated. To ensure that the interaction between them will give the expected results, we are choosing the method to follow and we are keeping in mind that the Integration Test of a component will be done after having Unit Tested it.</w:t>
       </w:r>
     </w:p>
     <w:p>
@@ -1962,21 +1817,7 @@
           <w:sz w:val="22"/>
           <w:lang w:val="en-GB"/>
         </w:rPr>
-        <w:t xml:space="preserve">In the following </w:t>
-      </w:r>
-      <w:r>
-        <w:rPr>
-          <w:sz w:val="22"/>
-          <w:lang w:val="en-GB"/>
-        </w:rPr>
-        <w:t>chapters,</w:t>
-      </w:r>
-      <w:r>
-        <w:rPr>
-          <w:sz w:val="22"/>
-          <w:lang w:val="en-GB"/>
-        </w:rPr>
-        <w:t xml:space="preserve"> you will find detailed descriptions of the tests and the name of the tools to be used.</w:t>
+        <w:t>In the following chapters, you will find detailed descriptions of the tests and the name of the tools to be used.</w:t>
       </w:r>
     </w:p>
     <w:p>
@@ -2319,7 +2160,7 @@
           <w:szCs w:val="20"/>
           <w:lang w:val="en-GB"/>
         </w:rPr>
-        <w:t xml:space="preserve">with </w:t>
+        <w:t>with parking</w:t>
       </w:r>
       <w:r>
         <w:rPr>
@@ -2328,7 +2169,7 @@
           <w:szCs w:val="20"/>
           <w:lang w:val="en-GB"/>
         </w:rPr>
-        <w:t>parking</w:t>
+        <w:t xml:space="preserve"> shared with all the other divers</w:t>
       </w:r>
       <w:r>
         <w:rPr>
@@ -2337,36 +2178,7 @@
           <w:szCs w:val="20"/>
           <w:lang w:val="en-GB"/>
         </w:rPr>
-        <w:t xml:space="preserve"> shared with all the other divers</w:t>
-      </w:r>
-      <w:r>
-        <w:rPr>
-          <w:rFonts w:asciiTheme="minorHAnsi" w:hAnsiTheme="minorHAnsi" w:cstheme="minorHAnsi"/>
-          <w:sz w:val="22"/>
-          <w:szCs w:val="20"/>
-          <w:lang w:val="en-GB"/>
-        </w:rPr>
-        <w:t xml:space="preserve"> and not especially reserved to </w:t>
-      </w:r>
-      <w:proofErr w:type="spellStart"/>
-      <w:r>
-        <w:rPr>
-          <w:rFonts w:asciiTheme="minorHAnsi" w:hAnsiTheme="minorHAnsi" w:cstheme="minorHAnsi"/>
-          <w:sz w:val="22"/>
-          <w:szCs w:val="20"/>
-          <w:lang w:val="en-GB"/>
-        </w:rPr>
-        <w:t>PowerEnjoy</w:t>
-      </w:r>
-      <w:proofErr w:type="spellEnd"/>
-      <w:r>
-        <w:rPr>
-          <w:rFonts w:asciiTheme="minorHAnsi" w:hAnsiTheme="minorHAnsi" w:cstheme="minorHAnsi"/>
-          <w:sz w:val="22"/>
-          <w:szCs w:val="20"/>
-          <w:lang w:val="en-GB"/>
-        </w:rPr>
-        <w:t>.</w:t>
+        <w:t xml:space="preserve"> and not especially reserved to PowerEnjoy.</w:t>
       </w:r>
     </w:p>
     <w:p>
@@ -2421,27 +2233,7 @@
           <w:szCs w:val="20"/>
           <w:lang w:val="en-GB"/>
         </w:rPr>
-        <w:t xml:space="preserve"> Power Station): a parking area reserved exclusively to </w:t>
-      </w:r>
-      <w:proofErr w:type="spellStart"/>
-      <w:r>
-        <w:rPr>
-          <w:rFonts w:asciiTheme="minorHAnsi" w:hAnsiTheme="minorHAnsi" w:cstheme="minorHAnsi"/>
-          <w:sz w:val="22"/>
-          <w:szCs w:val="20"/>
-          <w:lang w:val="en-GB"/>
-        </w:rPr>
-        <w:t>PowerEnjoy</w:t>
-      </w:r>
-      <w:proofErr w:type="spellEnd"/>
-      <w:r>
-        <w:rPr>
-          <w:rFonts w:asciiTheme="minorHAnsi" w:hAnsiTheme="minorHAnsi" w:cstheme="minorHAnsi"/>
-          <w:sz w:val="22"/>
-          <w:szCs w:val="20"/>
-          <w:lang w:val="en-GB"/>
-        </w:rPr>
-        <w:t xml:space="preserve"> cars where, for each parking space there is a Power Plug where it is possible to </w:t>
+        <w:t xml:space="preserve"> Power Station): a parking area reserved exclusively to PowerEnjoy cars where, for each parking space there is a Power Plug where it is possible to </w:t>
       </w:r>
       <w:r>
         <w:rPr>
@@ -2489,7 +2281,6 @@
         </w:rPr>
         <w:t xml:space="preserve"> </w:t>
       </w:r>
-      <w:proofErr w:type="spellStart"/>
       <w:r>
         <w:rPr>
           <w:rFonts w:asciiTheme="minorHAnsi" w:hAnsiTheme="minorHAnsi" w:cstheme="minorHAnsi"/>
@@ -2497,17 +2288,7 @@
           <w:szCs w:val="20"/>
           <w:lang w:val="en-GB"/>
         </w:rPr>
-        <w:t>PowerEnjoy</w:t>
-      </w:r>
-      <w:proofErr w:type="spellEnd"/>
-      <w:r>
-        <w:rPr>
-          <w:rFonts w:asciiTheme="minorHAnsi" w:hAnsiTheme="minorHAnsi" w:cstheme="minorHAnsi"/>
-          <w:sz w:val="22"/>
-          <w:szCs w:val="20"/>
-          <w:lang w:val="en-GB"/>
-        </w:rPr>
-        <w:t xml:space="preserve"> car</w:t>
+        <w:t>PowerEnjoy car</w:t>
       </w:r>
       <w:r>
         <w:rPr>
@@ -2636,44 +2417,16 @@
           <w:lang w:val="en-GB"/>
         </w:rPr>
         <w:lastRenderedPageBreak/>
-        <w:t>DB</w:t>
+        <w:t>DB:</w:t>
       </w:r>
       <w:r>
         <w:rPr>
           <w:rFonts w:asciiTheme="minorHAnsi" w:hAnsiTheme="minorHAnsi" w:cstheme="minorHAnsi"/>
-          <w:b/>
           <w:sz w:val="22"/>
           <w:szCs w:val="20"/>
           <w:lang w:val="en-GB"/>
         </w:rPr>
-        <w:t>:</w:t>
-      </w:r>
-      <w:r>
-        <w:rPr>
-          <w:rFonts w:asciiTheme="minorHAnsi" w:hAnsiTheme="minorHAnsi" w:cstheme="minorHAnsi"/>
-          <w:sz w:val="22"/>
-          <w:szCs w:val="20"/>
-          <w:lang w:val="en-GB"/>
-        </w:rPr>
-        <w:t xml:space="preserve"> database</w:t>
-      </w:r>
-      <w:r>
-        <w:rPr>
-          <w:rFonts w:asciiTheme="minorHAnsi" w:hAnsiTheme="minorHAnsi" w:cstheme="minorHAnsi"/>
-          <w:sz w:val="22"/>
-          <w:szCs w:val="20"/>
-          <w:lang w:val="en-GB"/>
-        </w:rPr>
-        <w:t>, the collection of system data</w:t>
-      </w:r>
-      <w:r>
-        <w:rPr>
-          <w:rFonts w:asciiTheme="minorHAnsi" w:hAnsiTheme="minorHAnsi" w:cstheme="minorHAnsi"/>
-          <w:sz w:val="22"/>
-          <w:szCs w:val="20"/>
-          <w:lang w:val="en-GB"/>
-        </w:rPr>
-        <w:t>.</w:t>
+        <w:t xml:space="preserve"> database, the collection of system data.</w:t>
       </w:r>
     </w:p>
     <w:p>
@@ -2701,17 +2454,7 @@
           <w:szCs w:val="20"/>
           <w:lang w:val="en-GB"/>
         </w:rPr>
-        <w:t>DAO</w:t>
-      </w:r>
-      <w:r>
-        <w:rPr>
-          <w:rFonts w:asciiTheme="minorHAnsi" w:hAnsiTheme="minorHAnsi" w:cstheme="minorHAnsi"/>
-          <w:b/>
-          <w:sz w:val="22"/>
-          <w:szCs w:val="20"/>
-          <w:lang w:val="en-GB"/>
-        </w:rPr>
-        <w:t>:</w:t>
+        <w:t>DAO:</w:t>
       </w:r>
       <w:r>
         <w:rPr>
@@ -2740,7 +2483,6 @@
           <w:lang w:val="en-GB"/>
         </w:rPr>
       </w:pPr>
-      <w:proofErr w:type="spellStart"/>
       <w:r>
         <w:rPr>
           <w:rFonts w:asciiTheme="minorHAnsi" w:hAnsiTheme="minorHAnsi" w:cstheme="minorHAnsi"/>
@@ -2749,18 +2491,7 @@
           <w:szCs w:val="20"/>
           <w:lang w:val="en-GB"/>
         </w:rPr>
-        <w:t>Pojo</w:t>
-      </w:r>
-      <w:proofErr w:type="spellEnd"/>
-      <w:r>
-        <w:rPr>
-          <w:rFonts w:asciiTheme="minorHAnsi" w:hAnsiTheme="minorHAnsi" w:cstheme="minorHAnsi"/>
-          <w:b/>
-          <w:sz w:val="22"/>
-          <w:szCs w:val="20"/>
-          <w:lang w:val="en-GB"/>
-        </w:rPr>
-        <w:t>:</w:t>
+        <w:t>Pojo:</w:t>
       </w:r>
       <w:r>
         <w:rPr>
@@ -2922,7 +2653,6 @@
           <w:lang w:val="en-GB"/>
         </w:rPr>
       </w:pPr>
-      <w:proofErr w:type="spellStart"/>
       <w:r>
         <w:rPr>
           <w:rFonts w:asciiTheme="minorHAnsi" w:hAnsiTheme="minorHAnsi" w:cstheme="minorHAnsi"/>
@@ -2932,7 +2662,6 @@
         </w:rPr>
         <w:t>RASD_PowerEnjoy_Caprara_Ghanbari_Tinti</w:t>
       </w:r>
-      <w:proofErr w:type="spellEnd"/>
     </w:p>
     <w:p>
       <w:pPr>
@@ -2950,7 +2679,6 @@
           <w:lang w:val="en-GB"/>
         </w:rPr>
       </w:pPr>
-      <w:proofErr w:type="spellStart"/>
       <w:r>
         <w:rPr>
           <w:rFonts w:asciiTheme="minorHAnsi" w:hAnsiTheme="minorHAnsi" w:cstheme="minorHAnsi"/>
@@ -2960,7 +2688,6 @@
         </w:rPr>
         <w:t>DesignDocument_PowerEnjoy_Caprara_Ghanbari_Tinti</w:t>
       </w:r>
-      <w:proofErr w:type="spellEnd"/>
     </w:p>
     <w:p>
       <w:pPr>
@@ -3054,25 +2781,7 @@
           <w:lang w:val="en-GB"/>
         </w:rPr>
         <w:lastRenderedPageBreak/>
-        <w:t xml:space="preserve">Project size, </w:t>
-      </w:r>
-      <w:r>
-        <w:rPr>
-          <w:rFonts w:asciiTheme="minorHAnsi" w:hAnsiTheme="minorHAnsi" w:cstheme="minorHAnsi"/>
-          <w:sz w:val="32"/>
-          <w:szCs w:val="20"/>
-          <w:lang w:val="en-GB"/>
-        </w:rPr>
-        <w:t>cost,</w:t>
-      </w:r>
-      <w:r>
-        <w:rPr>
-          <w:rFonts w:asciiTheme="minorHAnsi" w:hAnsiTheme="minorHAnsi" w:cstheme="minorHAnsi"/>
-          <w:sz w:val="32"/>
-          <w:szCs w:val="20"/>
-          <w:lang w:val="en-GB"/>
-        </w:rPr>
-        <w:t xml:space="preserve"> and effort estimation</w:t>
+        <w:t>Project size, cost, and effort estimation</w:t>
       </w:r>
       <w:bookmarkEnd w:id="6"/>
     </w:p>
@@ -3156,16 +2865,7 @@
           <w:szCs w:val="20"/>
           <w:lang w:val="en-GB"/>
         </w:rPr>
-        <w:t xml:space="preserve">The size of the project we are working on, will be estimated using the Function Point Analysis approach. This technique is based on </w:t>
-      </w:r>
-      <w:r>
-        <w:rPr>
-          <w:rFonts w:asciiTheme="minorHAnsi" w:hAnsiTheme="minorHAnsi" w:cstheme="minorHAnsi"/>
-          <w:sz w:val="22"/>
-          <w:szCs w:val="20"/>
-          <w:lang w:val="en-GB"/>
-        </w:rPr>
-        <w:t>five major components:</w:t>
+        <w:t>The size of the project we are working on, will be estimated using the Function Point Analysis approach. This technique is based on five major components:</w:t>
       </w:r>
     </w:p>
     <w:p>
@@ -3191,16 +2891,7 @@
           <w:szCs w:val="20"/>
           <w:lang w:val="en-GB"/>
         </w:rPr>
-        <w:t xml:space="preserve">External Input, </w:t>
-      </w:r>
-      <w:r>
-        <w:rPr>
-          <w:rFonts w:asciiTheme="minorHAnsi" w:hAnsiTheme="minorHAnsi" w:cstheme="minorHAnsi"/>
-          <w:sz w:val="22"/>
-          <w:szCs w:val="20"/>
-          <w:lang w:val="en-GB"/>
-        </w:rPr>
-        <w:t>all operation that takes data in from the external environment</w:t>
+        <w:t>External Input, all operation that takes data in from the external environment</w:t>
       </w:r>
     </w:p>
     <w:p>
@@ -3226,16 +2917,7 @@
           <w:szCs w:val="20"/>
           <w:lang w:val="en-GB"/>
         </w:rPr>
-        <w:t xml:space="preserve">External Output, </w:t>
-      </w:r>
-      <w:r>
-        <w:rPr>
-          <w:rFonts w:asciiTheme="minorHAnsi" w:hAnsiTheme="minorHAnsi" w:cstheme="minorHAnsi"/>
-          <w:sz w:val="22"/>
-          <w:szCs w:val="20"/>
-          <w:lang w:val="en-GB"/>
-        </w:rPr>
-        <w:t xml:space="preserve">all operation that sends data out </w:t>
+        <w:t xml:space="preserve">External Output, all operation that sends data out </w:t>
       </w:r>
     </w:p>
     <w:p>
@@ -3261,16 +2943,7 @@
           <w:szCs w:val="20"/>
           <w:lang w:val="en-GB"/>
         </w:rPr>
-        <w:t xml:space="preserve">External Inquiry, </w:t>
-      </w:r>
-      <w:r>
-        <w:rPr>
-          <w:rFonts w:asciiTheme="minorHAnsi" w:hAnsiTheme="minorHAnsi" w:cstheme="minorHAnsi"/>
-          <w:sz w:val="22"/>
-          <w:szCs w:val="20"/>
-          <w:lang w:val="en-GB"/>
-        </w:rPr>
-        <w:t>all operation involving both input and output</w:t>
+        <w:t>External Inquiry, all operation involving both input and output</w:t>
       </w:r>
     </w:p>
     <w:p>
@@ -3343,25 +3016,7 @@
           <w:szCs w:val="20"/>
           <w:lang w:val="en-GB"/>
         </w:rPr>
-        <w:t>T</w:t>
-      </w:r>
-      <w:r>
-        <w:rPr>
-          <w:rFonts w:asciiTheme="minorHAnsi" w:hAnsiTheme="minorHAnsi" w:cstheme="minorHAnsi"/>
-          <w:sz w:val="22"/>
-          <w:szCs w:val="20"/>
-          <w:lang w:val="en-GB"/>
-        </w:rPr>
-        <w:t>he tables used for the estimation are provided here</w:t>
-      </w:r>
-      <w:r>
-        <w:rPr>
-          <w:rFonts w:asciiTheme="minorHAnsi" w:hAnsiTheme="minorHAnsi" w:cstheme="minorHAnsi"/>
-          <w:sz w:val="22"/>
-          <w:szCs w:val="20"/>
-          <w:lang w:val="en-GB"/>
-        </w:rPr>
-        <w:t>.</w:t>
+        <w:t>The tables used for the estimation are provided here.</w:t>
       </w:r>
     </w:p>
     <w:p>
@@ -3681,7 +3336,6 @@
                 <w:lang w:val="en-GB"/>
               </w:rPr>
             </w:pPr>
-            <w:proofErr w:type="spellStart"/>
             <w:r>
               <w:rPr>
                 <w:sz w:val="22"/>
@@ -3689,7 +3343,6 @@
               </w:rPr>
               <w:t>Avg</w:t>
             </w:r>
-            <w:proofErr w:type="spellEnd"/>
           </w:p>
         </w:tc>
       </w:tr>
@@ -3772,14 +3425,12 @@
                 <w:sz w:val="22"/>
               </w:rPr>
             </w:pPr>
-            <w:proofErr w:type="spellStart"/>
             <w:r>
               <w:rPr>
                 <w:sz w:val="22"/>
               </w:rPr>
               <w:t>Avg</w:t>
             </w:r>
-            <w:proofErr w:type="spellEnd"/>
           </w:p>
         </w:tc>
         <w:tc>
@@ -3863,7 +3514,6 @@
                 <w:lang w:val="en-GB"/>
               </w:rPr>
             </w:pPr>
-            <w:proofErr w:type="spellStart"/>
             <w:r>
               <w:rPr>
                 <w:sz w:val="22"/>
@@ -3871,7 +3521,6 @@
               </w:rPr>
               <w:t>Avg</w:t>
             </w:r>
-            <w:proofErr w:type="spellEnd"/>
           </w:p>
         </w:tc>
         <w:tc>
@@ -3943,7 +3592,6 @@
           <w:lang w:val="en-GB"/>
         </w:rPr>
       </w:pPr>
-      <w:proofErr w:type="spellStart"/>
       <w:r>
         <w:rPr>
           <w:b/>
@@ -3951,17 +3599,7 @@
           <w:color w:val="000000" w:themeColor="text1"/>
           <w:sz w:val="20"/>
         </w:rPr>
-        <w:t>Table</w:t>
-      </w:r>
-      <w:proofErr w:type="spellEnd"/>
-      <w:r>
-        <w:rPr>
-          <w:b/>
-          <w:i w:val="0"/>
-          <w:color w:val="000000" w:themeColor="text1"/>
-          <w:sz w:val="20"/>
-        </w:rPr>
-        <w:t xml:space="preserve"> </w:t>
+        <w:t xml:space="preserve">Table </w:t>
       </w:r>
       <w:r>
         <w:rPr>
@@ -4024,25 +3662,7 @@
           <w:i w:val="0"/>
           <w:color w:val="000000" w:themeColor="text1"/>
         </w:rPr>
-        <w:t xml:space="preserve"> </w:t>
-      </w:r>
-      <w:proofErr w:type="spellStart"/>
-      <w:r>
-        <w:rPr>
-          <w:b/>
-          <w:i w:val="0"/>
-          <w:color w:val="000000" w:themeColor="text1"/>
-        </w:rPr>
-        <w:t>External</w:t>
-      </w:r>
-      <w:proofErr w:type="spellEnd"/>
-      <w:r>
-        <w:rPr>
-          <w:b/>
-          <w:i w:val="0"/>
-          <w:color w:val="000000" w:themeColor="text1"/>
-        </w:rPr>
-        <w:t xml:space="preserve"> Input</w:t>
+        <w:t xml:space="preserve"> External Input</w:t>
       </w:r>
     </w:p>
     <w:p>
@@ -4361,7 +3981,6 @@
                 <w:lang w:val="en-GB"/>
               </w:rPr>
             </w:pPr>
-            <w:proofErr w:type="spellStart"/>
             <w:r>
               <w:rPr>
                 <w:sz w:val="22"/>
@@ -4369,7 +3988,6 @@
               </w:rPr>
               <w:t>Avg</w:t>
             </w:r>
-            <w:proofErr w:type="spellEnd"/>
           </w:p>
         </w:tc>
       </w:tr>
@@ -4452,14 +4070,12 @@
                 <w:sz w:val="22"/>
               </w:rPr>
             </w:pPr>
-            <w:proofErr w:type="spellStart"/>
             <w:r>
               <w:rPr>
                 <w:sz w:val="22"/>
               </w:rPr>
               <w:t>Avg</w:t>
             </w:r>
-            <w:proofErr w:type="spellEnd"/>
           </w:p>
         </w:tc>
         <w:tc>
@@ -4543,7 +4159,6 @@
                 <w:lang w:val="en-GB"/>
               </w:rPr>
             </w:pPr>
-            <w:proofErr w:type="spellStart"/>
             <w:r>
               <w:rPr>
                 <w:sz w:val="22"/>
@@ -4551,7 +4166,6 @@
               </w:rPr>
               <w:t>Avg</w:t>
             </w:r>
-            <w:proofErr w:type="spellEnd"/>
           </w:p>
         </w:tc>
         <w:tc>
@@ -4623,7 +4237,6 @@
           <w:lang w:val="en-GB"/>
         </w:rPr>
       </w:pPr>
-      <w:proofErr w:type="spellStart"/>
       <w:r>
         <w:rPr>
           <w:b/>
@@ -4631,17 +4244,7 @@
           <w:color w:val="000000" w:themeColor="text1"/>
           <w:sz w:val="20"/>
         </w:rPr>
-        <w:t>Table</w:t>
-      </w:r>
-      <w:proofErr w:type="spellEnd"/>
-      <w:r>
-        <w:rPr>
-          <w:b/>
-          <w:i w:val="0"/>
-          <w:color w:val="000000" w:themeColor="text1"/>
-          <w:sz w:val="20"/>
-        </w:rPr>
-        <w:t xml:space="preserve"> </w:t>
+        <w:t xml:space="preserve">Table </w:t>
       </w:r>
       <w:r>
         <w:rPr>
@@ -4704,54 +4307,8 @@
           <w:i w:val="0"/>
           <w:color w:val="000000" w:themeColor="text1"/>
         </w:rPr>
-        <w:t xml:space="preserve"> </w:t>
-      </w:r>
-      <w:proofErr w:type="spellStart"/>
-      <w:r>
-        <w:rPr>
-          <w:b/>
-          <w:i w:val="0"/>
-          <w:color w:val="000000" w:themeColor="text1"/>
-        </w:rPr>
-        <w:t>External</w:t>
-      </w:r>
-      <w:proofErr w:type="spellEnd"/>
-      <w:r>
-        <w:rPr>
-          <w:b/>
-          <w:i w:val="0"/>
-          <w:color w:val="000000" w:themeColor="text1"/>
-        </w:rPr>
-        <w:t xml:space="preserve"> Output and </w:t>
-      </w:r>
-      <w:proofErr w:type="spellStart"/>
-      <w:r>
-        <w:rPr>
-          <w:b/>
-          <w:i w:val="0"/>
-          <w:color w:val="000000" w:themeColor="text1"/>
-        </w:rPr>
-        <w:t>External</w:t>
-      </w:r>
-      <w:proofErr w:type="spellEnd"/>
-      <w:r>
-        <w:rPr>
-          <w:b/>
-          <w:i w:val="0"/>
-          <w:color w:val="000000" w:themeColor="text1"/>
-        </w:rPr>
-        <w:t xml:space="preserve"> </w:t>
-      </w:r>
-      <w:proofErr w:type="spellStart"/>
-      <w:r>
-        <w:rPr>
-          <w:b/>
-          <w:i w:val="0"/>
-          <w:color w:val="000000" w:themeColor="text1"/>
-        </w:rPr>
-        <w:t>Inquiries</w:t>
-      </w:r>
-      <w:proofErr w:type="spellEnd"/>
+        <w:t xml:space="preserve"> External Output and External Inquiries</w:t>
+      </w:r>
     </w:p>
     <w:p>
       <w:pPr>
@@ -4959,15 +4516,7 @@
                 <w:sz w:val="22"/>
                 <w:lang w:val="en-GB"/>
               </w:rPr>
-              <w:t>&gt;</w:t>
-            </w:r>
-            <w:r>
-              <w:rPr>
-                <w:b/>
-                <w:sz w:val="22"/>
-                <w:lang w:val="en-GB"/>
-              </w:rPr>
-              <w:t xml:space="preserve"> 50</w:t>
+              <w:t>&gt; 50</w:t>
             </w:r>
           </w:p>
         </w:tc>
@@ -5077,7 +4626,6 @@
                 <w:lang w:val="en-GB"/>
               </w:rPr>
             </w:pPr>
-            <w:proofErr w:type="spellStart"/>
             <w:r>
               <w:rPr>
                 <w:sz w:val="22"/>
@@ -5085,7 +4633,6 @@
               </w:rPr>
               <w:t>Avg</w:t>
             </w:r>
-            <w:proofErr w:type="spellEnd"/>
           </w:p>
         </w:tc>
       </w:tr>
@@ -5119,15 +4666,7 @@
                 <w:sz w:val="22"/>
                 <w:lang w:val="en-GB"/>
               </w:rPr>
-              <w:t>2</w:t>
-            </w:r>
-            <w:r>
-              <w:rPr>
-                <w:b/>
-                <w:sz w:val="22"/>
-                <w:lang w:val="en-GB"/>
-              </w:rPr>
-              <w:t>-5</w:t>
+              <w:t>2-5</w:t>
             </w:r>
           </w:p>
         </w:tc>
@@ -5176,14 +4715,12 @@
                 <w:sz w:val="22"/>
               </w:rPr>
             </w:pPr>
-            <w:proofErr w:type="spellStart"/>
             <w:r>
               <w:rPr>
                 <w:sz w:val="22"/>
               </w:rPr>
               <w:t>Avg</w:t>
             </w:r>
-            <w:proofErr w:type="spellEnd"/>
           </w:p>
         </w:tc>
         <w:tc>
@@ -5244,15 +4781,7 @@
                 <w:sz w:val="22"/>
                 <w:lang w:val="en-GB"/>
               </w:rPr>
-              <w:t>6</w:t>
-            </w:r>
-            <w:r>
-              <w:rPr>
-                <w:b/>
-                <w:sz w:val="22"/>
-                <w:lang w:val="en-GB"/>
-              </w:rPr>
-              <w:t xml:space="preserve"> or more</w:t>
+              <w:t>6 or more</w:t>
             </w:r>
           </w:p>
         </w:tc>
@@ -5275,7 +4804,6 @@
                 <w:lang w:val="en-GB"/>
               </w:rPr>
             </w:pPr>
-            <w:proofErr w:type="spellStart"/>
             <w:r>
               <w:rPr>
                 <w:sz w:val="22"/>
@@ -5283,7 +4811,6 @@
               </w:rPr>
               <w:t>Avg</w:t>
             </w:r>
-            <w:proofErr w:type="spellEnd"/>
           </w:p>
         </w:tc>
         <w:tc>
@@ -5355,7 +4882,6 @@
           <w:lang w:val="en-GB"/>
         </w:rPr>
       </w:pPr>
-      <w:proofErr w:type="spellStart"/>
       <w:r>
         <w:rPr>
           <w:b/>
@@ -5363,17 +4889,7 @@
           <w:color w:val="000000" w:themeColor="text1"/>
           <w:sz w:val="20"/>
         </w:rPr>
-        <w:t>Table</w:t>
-      </w:r>
-      <w:proofErr w:type="spellEnd"/>
-      <w:r>
-        <w:rPr>
-          <w:b/>
-          <w:i w:val="0"/>
-          <w:color w:val="000000" w:themeColor="text1"/>
-          <w:sz w:val="20"/>
-        </w:rPr>
-        <w:t xml:space="preserve"> </w:t>
+        <w:t xml:space="preserve">Table </w:t>
       </w:r>
       <w:r>
         <w:rPr>
@@ -5436,106 +4952,24 @@
           <w:i w:val="0"/>
           <w:color w:val="000000" w:themeColor="text1"/>
         </w:rPr>
-        <w:t xml:space="preserve"> </w:t>
-      </w:r>
-      <w:proofErr w:type="spellStart"/>
+        <w:t xml:space="preserve"> Internal Logic Files and External </w:t>
+      </w:r>
       <w:r>
         <w:rPr>
           <w:b/>
           <w:i w:val="0"/>
           <w:color w:val="000000" w:themeColor="text1"/>
         </w:rPr>
-        <w:t>Internal</w:t>
-      </w:r>
-      <w:proofErr w:type="spellEnd"/>
+        <w:t>Interface</w:t>
+      </w:r>
       <w:r>
         <w:rPr>
           <w:b/>
           <w:i w:val="0"/>
           <w:color w:val="000000" w:themeColor="text1"/>
         </w:rPr>
-        <w:t xml:space="preserve"> </w:t>
-      </w:r>
-      <w:proofErr w:type="spellStart"/>
-      <w:r>
-        <w:rPr>
-          <w:b/>
-          <w:i w:val="0"/>
-          <w:color w:val="000000" w:themeColor="text1"/>
-        </w:rPr>
-        <w:t>Logic</w:t>
-      </w:r>
-      <w:proofErr w:type="spellEnd"/>
-      <w:r>
-        <w:rPr>
-          <w:b/>
-          <w:i w:val="0"/>
-          <w:color w:val="000000" w:themeColor="text1"/>
-        </w:rPr>
-        <w:t xml:space="preserve"> </w:t>
-      </w:r>
-      <w:proofErr w:type="spellStart"/>
-      <w:r>
-        <w:rPr>
-          <w:b/>
-          <w:i w:val="0"/>
-          <w:color w:val="000000" w:themeColor="text1"/>
-        </w:rPr>
-        <w:t>Files</w:t>
-      </w:r>
-      <w:proofErr w:type="spellEnd"/>
-      <w:r>
-        <w:rPr>
-          <w:b/>
-          <w:i w:val="0"/>
-          <w:color w:val="000000" w:themeColor="text1"/>
-        </w:rPr>
-        <w:t xml:space="preserve"> and </w:t>
-      </w:r>
-      <w:proofErr w:type="spellStart"/>
-      <w:r>
-        <w:rPr>
-          <w:b/>
-          <w:i w:val="0"/>
-          <w:color w:val="000000" w:themeColor="text1"/>
-        </w:rPr>
-        <w:t>External</w:t>
-      </w:r>
-      <w:proofErr w:type="spellEnd"/>
-      <w:r>
-        <w:rPr>
-          <w:b/>
-          <w:i w:val="0"/>
-          <w:color w:val="000000" w:themeColor="text1"/>
-        </w:rPr>
-        <w:t xml:space="preserve"> </w:t>
-      </w:r>
-      <w:r>
-        <w:rPr>
-          <w:b/>
-          <w:i w:val="0"/>
-          <w:color w:val="000000" w:themeColor="text1"/>
-        </w:rPr>
-        <w:t>Interface</w:t>
-      </w:r>
-      <w:r>
-        <w:rPr>
-          <w:b/>
-          <w:i w:val="0"/>
-          <w:color w:val="000000" w:themeColor="text1"/>
-        </w:rPr>
-        <w:t xml:space="preserve"> </w:t>
-      </w:r>
-      <w:proofErr w:type="spellStart"/>
-      <w:r>
-        <w:rPr>
-          <w:b/>
-          <w:i w:val="0"/>
-          <w:color w:val="000000" w:themeColor="text1"/>
-        </w:rPr>
-        <w:t>Files</w:t>
-      </w:r>
-      <w:proofErr w:type="spellEnd"/>
+        <w:t xml:space="preserve"> Files</w:t>
+      </w:r>
     </w:p>
     <w:p>
       <w:pPr>
@@ -5709,7 +5143,6 @@
                 <w:sz w:val="22"/>
               </w:rPr>
             </w:pPr>
-            <w:proofErr w:type="spellStart"/>
             <w:r>
               <w:rPr>
                 <w:b/>
@@ -5717,7 +5150,6 @@
               </w:rPr>
               <w:t>Average</w:t>
             </w:r>
-            <w:proofErr w:type="spellEnd"/>
           </w:p>
         </w:tc>
         <w:tc>
@@ -6325,7 +5757,6 @@
           <w:lang w:val="en-GB"/>
         </w:rPr>
       </w:pPr>
-      <w:proofErr w:type="spellStart"/>
       <w:r>
         <w:rPr>
           <w:b/>
@@ -6333,17 +5764,7 @@
           <w:color w:val="000000" w:themeColor="text1"/>
           <w:sz w:val="20"/>
         </w:rPr>
-        <w:t>Table</w:t>
-      </w:r>
-      <w:proofErr w:type="spellEnd"/>
-      <w:r>
-        <w:rPr>
-          <w:b/>
-          <w:i w:val="0"/>
-          <w:color w:val="000000" w:themeColor="text1"/>
-          <w:sz w:val="20"/>
-        </w:rPr>
-        <w:t xml:space="preserve"> </w:t>
+        <w:t xml:space="preserve">Table </w:t>
       </w:r>
       <w:r>
         <w:rPr>
@@ -6406,43 +5827,7 @@
           <w:i w:val="0"/>
           <w:color w:val="000000" w:themeColor="text1"/>
         </w:rPr>
-        <w:t xml:space="preserve"> </w:t>
-      </w:r>
-      <w:proofErr w:type="spellStart"/>
-      <w:r>
-        <w:rPr>
-          <w:b/>
-          <w:i w:val="0"/>
-          <w:color w:val="000000" w:themeColor="text1"/>
-        </w:rPr>
-        <w:t>Unadjusted</w:t>
-      </w:r>
-      <w:proofErr w:type="spellEnd"/>
-      <w:r>
-        <w:rPr>
-          <w:b/>
-          <w:i w:val="0"/>
-          <w:color w:val="000000" w:themeColor="text1"/>
-        </w:rPr>
-        <w:t xml:space="preserve"> </w:t>
-      </w:r>
-      <w:proofErr w:type="spellStart"/>
-      <w:r>
-        <w:rPr>
-          <w:b/>
-          <w:i w:val="0"/>
-          <w:color w:val="000000" w:themeColor="text1"/>
-        </w:rPr>
-        <w:t>Function</w:t>
-      </w:r>
-      <w:proofErr w:type="spellEnd"/>
-      <w:r>
-        <w:rPr>
-          <w:b/>
-          <w:i w:val="0"/>
-          <w:color w:val="000000" w:themeColor="text1"/>
-        </w:rPr>
-        <w:t xml:space="preserve"> Points</w:t>
+        <w:t xml:space="preserve"> Unadjusted Function Points</w:t>
       </w:r>
     </w:p>
     <w:p>
@@ -6478,51 +5863,18 @@
         <w:spacing w:after="120"/>
         <w:ind w:left="0" w:firstLine="0"/>
         <w:rPr>
-          <w:sz w:val="22"/>
-          <w:lang w:val="en-GB"/>
-        </w:rPr>
-      </w:pPr>
-      <w:r>
-        <w:rPr>
-          <w:sz w:val="22"/>
-          <w:lang w:val="en-GB"/>
-        </w:rPr>
-        <w:t>User Registration is a function that can be classified as having an</w:t>
-      </w:r>
-      <w:r>
-        <w:rPr>
-          <w:sz w:val="22"/>
-          <w:lang w:val="en-GB"/>
-        </w:rPr>
-        <w:t xml:space="preserve"> average </w:t>
-      </w:r>
-      <w:r>
-        <w:rPr>
-          <w:sz w:val="22"/>
-          <w:lang w:val="en-GB"/>
-        </w:rPr>
-        <w:t>complexity,</w:t>
-      </w:r>
-      <w:r>
-        <w:rPr>
-          <w:sz w:val="22"/>
-          <w:lang w:val="en-GB"/>
-        </w:rPr>
-        <w:t xml:space="preserve"> because it deals with </w:t>
-      </w:r>
-      <w:r>
-        <w:rPr>
-          <w:sz w:val="22"/>
-          <w:lang w:val="en-GB"/>
-        </w:rPr>
-        <w:t>different data and because more than one file is referenced. This leads to</w:t>
-      </w:r>
-      <w:r>
-        <w:rPr>
-          <w:sz w:val="22"/>
-          <w:lang w:val="en-GB"/>
-        </w:rPr>
-        <w:t xml:space="preserve"> 4 FPs.</w:t>
+          <w:b/>
+          <w:sz w:val="22"/>
+          <w:lang w:val="en-GB"/>
+        </w:rPr>
+      </w:pPr>
+      <w:r>
+        <w:rPr>
+          <w:b/>
+          <w:sz w:val="22"/>
+          <w:lang w:val="en-GB"/>
+        </w:rPr>
+        <w:t>Common functions</w:t>
       </w:r>
     </w:p>
     <w:p>
@@ -6539,35 +5891,7 @@
           <w:sz w:val="22"/>
           <w:lang w:val="en-GB"/>
         </w:rPr>
-        <w:t xml:space="preserve">The Login (for both users and operators) is a Low complexity function, </w:t>
-      </w:r>
-      <w:r>
-        <w:rPr>
-          <w:sz w:val="22"/>
-          <w:lang w:val="en-GB"/>
-        </w:rPr>
-        <w:t xml:space="preserve">because it involves just one file containing the information, </w:t>
-      </w:r>
-      <w:r>
-        <w:rPr>
-          <w:sz w:val="22"/>
-          <w:lang w:val="en-GB"/>
-        </w:rPr>
-        <w:t>so it has 3 FPs</w:t>
-      </w:r>
-      <w:r>
-        <w:rPr>
-          <w:sz w:val="22"/>
-          <w:lang w:val="en-GB"/>
-        </w:rPr>
-        <w:t xml:space="preserve"> assigned</w:t>
-      </w:r>
-      <w:r>
-        <w:rPr>
-          <w:sz w:val="22"/>
-          <w:lang w:val="en-GB"/>
-        </w:rPr>
-        <w:t>.</w:t>
+        <w:t>The Login (for both users and operators) is a Low complexity function, because it involves just one file containing the information, so it has 3 FPs assigned.</w:t>
       </w:r>
     </w:p>
     <w:p>
@@ -6584,44 +5908,7 @@
           <w:sz w:val="22"/>
           <w:lang w:val="en-GB"/>
         </w:rPr>
-        <w:t xml:space="preserve">The </w:t>
-      </w:r>
-      <w:r>
-        <w:rPr>
-          <w:sz w:val="22"/>
-          <w:lang w:val="en-GB"/>
-        </w:rPr>
-        <w:t>Logout</w:t>
-      </w:r>
-      <w:r>
-        <w:rPr>
-          <w:sz w:val="22"/>
-          <w:lang w:val="en-GB"/>
-        </w:rPr>
-        <w:t xml:space="preserve"> </w:t>
-      </w:r>
-      <w:r>
-        <w:rPr>
-          <w:sz w:val="22"/>
-          <w:lang w:val="en-GB"/>
-        </w:rPr>
-        <w:t>is a simple operation; because of this, its complexity is low and corresponds to</w:t>
-      </w:r>
-      <w:bookmarkStart w:id="8" w:name="_GoBack"/>
-      <w:bookmarkEnd w:id="8"/>
-      <w:r>
-        <w:rPr>
-          <w:sz w:val="22"/>
-          <w:lang w:val="en-GB"/>
-        </w:rPr>
-        <w:t xml:space="preserve"> </w:t>
-      </w:r>
-      <w:r>
-        <w:rPr>
-          <w:sz w:val="22"/>
-          <w:lang w:val="en-GB"/>
-        </w:rPr>
-        <w:t>3FPs</w:t>
+        <w:t>The Logout is a simple operation; because of this, its complexity is low and corresponds to 3FPs</w:t>
       </w:r>
     </w:p>
     <w:p>
@@ -6633,101 +5920,24 @@
           <w:lang w:val="en-GB"/>
         </w:rPr>
       </w:pPr>
-      <w:r>
-        <w:rPr>
-          <w:sz w:val="22"/>
-          <w:lang w:val="en-GB"/>
-        </w:rPr>
-        <w:t xml:space="preserve">The </w:t>
-      </w:r>
-      <w:r>
-        <w:rPr>
-          <w:sz w:val="22"/>
-          <w:lang w:val="en-GB"/>
-        </w:rPr>
-        <w:t>Profile Update</w:t>
-      </w:r>
-      <w:r>
-        <w:rPr>
-          <w:sz w:val="22"/>
-          <w:lang w:val="en-GB"/>
-        </w:rPr>
-        <w:t xml:space="preserve"> function involves many fields that need to be updated on the DB. Moreover, if the </w:t>
-      </w:r>
-      <w:r>
-        <w:rPr>
-          <w:sz w:val="22"/>
-          <w:lang w:val="en-GB"/>
-        </w:rPr>
-        <w:t>payment information changes, the system has to check if the new credit card is valid. For these reasons the operation has a</w:t>
-      </w:r>
-      <w:r>
-        <w:rPr>
-          <w:sz w:val="22"/>
-          <w:lang w:val="en-GB"/>
-        </w:rPr>
-        <w:t xml:space="preserve"> </w:t>
-      </w:r>
-      <w:r>
-        <w:rPr>
-          <w:sz w:val="22"/>
-          <w:lang w:val="en-GB"/>
-        </w:rPr>
-        <w:lastRenderedPageBreak/>
-        <w:t xml:space="preserve">medium </w:t>
-      </w:r>
-      <w:r>
-        <w:rPr>
-          <w:sz w:val="22"/>
-          <w:lang w:val="en-GB"/>
-        </w:rPr>
-        <w:t xml:space="preserve">complexity, corresponding to </w:t>
-      </w:r>
-      <w:r>
-        <w:rPr>
-          <w:sz w:val="22"/>
-          <w:lang w:val="en-GB"/>
-        </w:rPr>
-        <w:t>4 FPs</w:t>
-      </w:r>
-      <w:r>
-        <w:rPr>
-          <w:sz w:val="22"/>
-          <w:lang w:val="en-GB"/>
-        </w:rPr>
-        <w:t>.</w:t>
-      </w:r>
-      <w:r>
-        <w:rPr>
-          <w:sz w:val="22"/>
-          <w:lang w:val="en-GB"/>
-        </w:rPr>
-        <w:t xml:space="preserve"> </w:t>
-      </w:r>
-      <w:r>
-        <w:rPr>
-          <w:sz w:val="22"/>
-          <w:highlight w:val="yellow"/>
-          <w:lang w:val="en-GB"/>
-        </w:rPr>
-        <w:t>(on the Excel 2 inputs taking to 8 FPs)</w:t>
-      </w:r>
     </w:p>
     <w:p>
       <w:pPr>
         <w:spacing w:after="120"/>
         <w:ind w:left="0" w:firstLine="0"/>
         <w:rPr>
-          <w:sz w:val="22"/>
-          <w:lang w:val="en-GB"/>
-        </w:rPr>
-      </w:pPr>
-      <w:r>
-        <w:rPr>
-          <w:sz w:val="22"/>
-          <w:lang w:val="en-GB"/>
-        </w:rPr>
-        <w:t>Cancel Reservation</w:t>
+          <w:b/>
+          <w:sz w:val="22"/>
+          <w:lang w:val="en-GB"/>
+        </w:rPr>
+      </w:pPr>
+      <w:r>
+        <w:rPr>
+          <w:b/>
+          <w:sz w:val="22"/>
+          <w:lang w:val="en-GB"/>
+        </w:rPr>
+        <w:t>User functions</w:t>
       </w:r>
     </w:p>
     <w:p>
@@ -6744,28 +5954,7 @@
           <w:sz w:val="22"/>
           <w:lang w:val="en-GB"/>
         </w:rPr>
-        <w:t xml:space="preserve">The </w:t>
-      </w:r>
-      <w:r>
-        <w:rPr>
-          <w:sz w:val="22"/>
-          <w:lang w:val="en-GB"/>
-        </w:rPr>
-        <w:t xml:space="preserve">Maintenance Request </w:t>
-      </w:r>
-      <w:r>
-        <w:rPr>
-          <w:sz w:val="22"/>
-          <w:lang w:val="en-GB"/>
-        </w:rPr>
-        <w:t xml:space="preserve">is a simple operation consisting in the </w:t>
-      </w:r>
-      <w:r>
-        <w:rPr>
-          <w:sz w:val="22"/>
-          <w:lang w:val="en-GB"/>
-        </w:rPr>
-        <w:t>low 3 FPs</w:t>
+        <w:t>User Registration is a function that can be classified as having an average complexity, because it deals with different data and because more than one file is referenced. This leads to 4 FPs.</w:t>
       </w:r>
     </w:p>
     <w:p>
@@ -6782,7 +5971,96 @@
           <w:sz w:val="22"/>
           <w:lang w:val="en-GB"/>
         </w:rPr>
-        <w:t>End of Maintenance low 3FPs</w:t>
+        <w:lastRenderedPageBreak/>
+        <w:t xml:space="preserve">The Profile Update function involves many fields that need to be updated on the DB. Moreover, if the payment information changes, the system has to check if the new credit card is valid. For these reasons the operation has a medium complexity, corresponding to 4 FPs. </w:t>
+      </w:r>
+      <w:r>
+        <w:rPr>
+          <w:sz w:val="22"/>
+          <w:highlight w:val="yellow"/>
+          <w:lang w:val="en-GB"/>
+        </w:rPr>
+        <w:t>(on the Excel 2 inputs taking to 8 FPs)</w:t>
+      </w:r>
+    </w:p>
+    <w:p>
+      <w:pPr>
+        <w:spacing w:after="120"/>
+        <w:ind w:left="0" w:firstLine="0"/>
+        <w:rPr>
+          <w:sz w:val="22"/>
+          <w:lang w:val="en-GB"/>
+        </w:rPr>
+      </w:pPr>
+      <w:r>
+        <w:rPr>
+          <w:sz w:val="22"/>
+          <w:lang w:val="en-GB"/>
+        </w:rPr>
+        <w:t>Cancel Reservation</w:t>
+      </w:r>
+    </w:p>
+    <w:p>
+      <w:pPr>
+        <w:spacing w:after="120"/>
+        <w:ind w:left="0" w:firstLine="0"/>
+        <w:rPr>
+          <w:sz w:val="22"/>
+          <w:lang w:val="en-GB"/>
+        </w:rPr>
+      </w:pPr>
+    </w:p>
+    <w:p>
+      <w:pPr>
+        <w:spacing w:after="120"/>
+        <w:ind w:left="0" w:firstLine="0"/>
+        <w:rPr>
+          <w:b/>
+          <w:sz w:val="22"/>
+          <w:lang w:val="en-GB"/>
+        </w:rPr>
+      </w:pPr>
+      <w:r>
+        <w:rPr>
+          <w:b/>
+          <w:sz w:val="22"/>
+          <w:lang w:val="en-GB"/>
+        </w:rPr>
+        <w:t>Operator functions</w:t>
+      </w:r>
+    </w:p>
+    <w:p>
+      <w:pPr>
+        <w:spacing w:after="120"/>
+        <w:ind w:left="0" w:firstLine="0"/>
+        <w:rPr>
+          <w:sz w:val="22"/>
+          <w:lang w:val="en-GB"/>
+        </w:rPr>
+      </w:pPr>
+      <w:r>
+        <w:rPr>
+          <w:sz w:val="22"/>
+          <w:lang w:val="en-GB"/>
+        </w:rPr>
+        <w:t>The Maintenance Request is a simple operation consisting in the low 3 FPs</w:t>
+      </w:r>
+    </w:p>
+    <w:p>
+      <w:pPr>
+        <w:spacing w:after="120"/>
+        <w:ind w:left="0" w:firstLine="0"/>
+        <w:rPr>
+          <w:sz w:val="22"/>
+          <w:lang w:val="en-GB"/>
+        </w:rPr>
+      </w:pPr>
+      <w:r>
+        <w:rPr>
+          <w:sz w:val="22"/>
+          <w:lang w:val="en-GB"/>
+        </w:rPr>
+        <w:t>End of Maintenance low 3 FPs</w:t>
       </w:r>
     </w:p>
     <w:p>
@@ -6856,6 +6134,23 @@
           <w:lang w:val="en-GB"/>
         </w:rPr>
       </w:pPr>
+      <w:r>
+        <w:rPr>
+          <w:sz w:val="22"/>
+          <w:lang w:val="en-GB"/>
+        </w:rPr>
+        <w:t>The Money Charge Information is an operation sent by the system to the user and requires the interaction with many different components and has many interactions. For this reason, the complexity is high and the assigned FPs are 7.</w:t>
+      </w:r>
+    </w:p>
+    <w:p>
+      <w:pPr>
+        <w:spacing w:after="120"/>
+        <w:ind w:left="0" w:firstLine="0"/>
+        <w:rPr>
+          <w:sz w:val="22"/>
+          <w:lang w:val="en-GB"/>
+        </w:rPr>
+      </w:pPr>
     </w:p>
     <w:p>
       <w:pPr>
@@ -6880,16 +6175,18 @@
         <w:spacing w:after="120"/>
         <w:ind w:left="0" w:firstLine="0"/>
         <w:rPr>
-          <w:sz w:val="22"/>
-          <w:lang w:val="en-GB"/>
-        </w:rPr>
-      </w:pPr>
-      <w:r>
-        <w:rPr>
-          <w:sz w:val="22"/>
-          <w:lang w:val="en-GB"/>
-        </w:rPr>
-        <w:t>Car Lookup</w:t>
+          <w:b/>
+          <w:sz w:val="22"/>
+          <w:lang w:val="en-GB"/>
+        </w:rPr>
+      </w:pPr>
+      <w:r>
+        <w:rPr>
+          <w:b/>
+          <w:sz w:val="22"/>
+          <w:lang w:val="en-GB"/>
+        </w:rPr>
+        <w:t>User functions</w:t>
       </w:r>
     </w:p>
     <w:p>
@@ -6906,7 +6203,7 @@
           <w:sz w:val="22"/>
           <w:lang w:val="en-GB"/>
         </w:rPr>
-        <w:t>Car Information</w:t>
+        <w:t>Car Lookup</w:t>
       </w:r>
     </w:p>
     <w:p>
@@ -6923,7 +6220,7 @@
           <w:sz w:val="22"/>
           <w:lang w:val="en-GB"/>
         </w:rPr>
-        <w:t>Car Reservation</w:t>
+        <w:t>Car Information</w:t>
       </w:r>
     </w:p>
     <w:p>
@@ -6940,7 +6237,7 @@
           <w:sz w:val="22"/>
           <w:lang w:val="en-GB"/>
         </w:rPr>
-        <w:t>Car Unlock</w:t>
+        <w:t>Car Reservation</w:t>
       </w:r>
     </w:p>
     <w:p>
@@ -6957,7 +6254,7 @@
           <w:sz w:val="22"/>
           <w:lang w:val="en-GB"/>
         </w:rPr>
-        <w:t>Parking Areas Request low 3 FPs</w:t>
+        <w:t>Car Unlock</w:t>
       </w:r>
     </w:p>
     <w:p>
@@ -6974,7 +6271,7 @@
           <w:sz w:val="22"/>
           <w:lang w:val="en-GB"/>
         </w:rPr>
-        <w:t>Special Parking Areas Request low 3 FPs</w:t>
+        <w:t>Parking Areas Request low 3 FPs</w:t>
       </w:r>
     </w:p>
     <w:p>
@@ -6991,7 +6288,71 @@
           <w:sz w:val="22"/>
           <w:lang w:val="en-GB"/>
         </w:rPr>
-        <w:t>Car Maintenance (for operators) medium 4 FPs</w:t>
+        <w:t>Special Parking Areas Request low 3 FPs</w:t>
+      </w:r>
+    </w:p>
+    <w:p>
+      <w:pPr>
+        <w:spacing w:after="120"/>
+        <w:ind w:left="0" w:firstLine="0"/>
+        <w:rPr>
+          <w:sz w:val="22"/>
+          <w:lang w:val="en-GB"/>
+        </w:rPr>
+      </w:pPr>
+    </w:p>
+    <w:p>
+      <w:pPr>
+        <w:spacing w:after="120"/>
+        <w:ind w:left="0" w:firstLine="0"/>
+        <w:rPr>
+          <w:b/>
+          <w:sz w:val="22"/>
+          <w:lang w:val="en-GB"/>
+        </w:rPr>
+      </w:pPr>
+      <w:r>
+        <w:rPr>
+          <w:b/>
+          <w:sz w:val="22"/>
+          <w:lang w:val="en-GB"/>
+        </w:rPr>
+        <w:t>Operator functions</w:t>
+      </w:r>
+    </w:p>
+    <w:p>
+      <w:pPr>
+        <w:spacing w:after="120"/>
+        <w:ind w:left="0" w:firstLine="0"/>
+        <w:rPr>
+          <w:sz w:val="22"/>
+          <w:lang w:val="en-GB"/>
+        </w:rPr>
+      </w:pPr>
+      <w:r>
+        <w:rPr>
+          <w:sz w:val="22"/>
+          <w:lang w:val="en-GB"/>
+        </w:rPr>
+        <w:lastRenderedPageBreak/>
+        <w:t>Car List Retrieve low 3 FPs</w:t>
+      </w:r>
+    </w:p>
+    <w:p>
+      <w:pPr>
+        <w:spacing w:after="120"/>
+        <w:ind w:left="0" w:firstLine="0"/>
+        <w:rPr>
+          <w:sz w:val="22"/>
+          <w:lang w:val="en-GB"/>
+        </w:rPr>
+      </w:pPr>
+      <w:r>
+        <w:rPr>
+          <w:sz w:val="22"/>
+          <w:lang w:val="en-GB"/>
+        </w:rPr>
+        <w:t>Car Details medium 4FPs</w:t>
       </w:r>
     </w:p>
     <w:p>
@@ -7036,7 +6397,7 @@
           <w:sz w:val="22"/>
           <w:lang w:val="en-GB"/>
         </w:rPr>
-        <w:t>Car Info high 15 FPs</w:t>
+        <w:t>Car Info medium 10 FPs</w:t>
       </w:r>
     </w:p>
     <w:p>
@@ -7053,7 +6414,7 @@
           <w:sz w:val="22"/>
           <w:lang w:val="en-GB"/>
         </w:rPr>
-        <w:t>Special Parking Area high 15 FPs</w:t>
+        <w:t>User medium 10 FPs</w:t>
       </w:r>
     </w:p>
     <w:p>
@@ -7070,7 +6431,41 @@
           <w:sz w:val="22"/>
           <w:lang w:val="en-GB"/>
         </w:rPr>
-        <w:t>Calculation (?) high 15 FPs</w:t>
+        <w:t>Parking Area low 7 FPs</w:t>
+      </w:r>
+    </w:p>
+    <w:p>
+      <w:pPr>
+        <w:spacing w:after="120"/>
+        <w:ind w:left="0" w:firstLine="0"/>
+        <w:rPr>
+          <w:sz w:val="22"/>
+          <w:lang w:val="en-GB"/>
+        </w:rPr>
+      </w:pPr>
+      <w:r>
+        <w:rPr>
+          <w:sz w:val="22"/>
+          <w:lang w:val="en-GB"/>
+        </w:rPr>
+        <w:t>Special Parking Area low 7 FPs</w:t>
+      </w:r>
+    </w:p>
+    <w:p>
+      <w:pPr>
+        <w:spacing w:after="120"/>
+        <w:ind w:left="0" w:firstLine="0"/>
+        <w:rPr>
+          <w:sz w:val="22"/>
+          <w:lang w:val="en-GB"/>
+        </w:rPr>
+      </w:pPr>
+      <w:r>
+        <w:rPr>
+          <w:sz w:val="22"/>
+          <w:lang w:val="en-GB"/>
+        </w:rPr>
+        <w:t>Operator low 7 FPs</w:t>
       </w:r>
     </w:p>
     <w:p>
@@ -7157,24 +6552,24 @@
           <w:lang w:val="en-GB"/>
         </w:rPr>
       </w:pPr>
-      <w:bookmarkStart w:id="9" w:name="_High_level_components"/>
+      <w:bookmarkStart w:id="8" w:name="_High_level_components"/>
+      <w:bookmarkEnd w:id="8"/>
+      <w:r>
+        <w:rPr>
+          <w:sz w:val="28"/>
+          <w:lang w:val="en-GB"/>
+        </w:rPr>
+        <w:t xml:space="preserve"> </w:t>
+      </w:r>
+      <w:bookmarkStart w:id="9" w:name="_Toc472332398"/>
+      <w:r>
+        <w:rPr>
+          <w:sz w:val="28"/>
+          <w:lang w:val="en-GB"/>
+        </w:rPr>
+        <w:t>Cost and effort estimation: COCOMO II</w:t>
+      </w:r>
       <w:bookmarkEnd w:id="9"/>
-      <w:r>
-        <w:rPr>
-          <w:sz w:val="28"/>
-          <w:lang w:val="en-GB"/>
-        </w:rPr>
-        <w:t xml:space="preserve"> </w:t>
-      </w:r>
-      <w:bookmarkStart w:id="10" w:name="_Toc472332398"/>
-      <w:r>
-        <w:rPr>
-          <w:sz w:val="28"/>
-          <w:lang w:val="en-GB"/>
-        </w:rPr>
-        <w:t>Cost and effort estimation: COCOMO II</w:t>
-      </w:r>
-      <w:bookmarkEnd w:id="10"/>
     </w:p>
     <w:p>
       <w:pPr>
@@ -7189,28 +6584,7 @@
           <w:sz w:val="22"/>
           <w:lang w:val="en-GB"/>
         </w:rPr>
-        <w:t xml:space="preserve">The cost and effort estimation is made using the COCOMO II method. For </w:t>
-      </w:r>
-      <w:r>
-        <w:rPr>
-          <w:sz w:val="22"/>
-          <w:lang w:val="en-GB"/>
-        </w:rPr>
-        <w:t>this one we provide the table</w:t>
-      </w:r>
-      <w:r>
-        <w:rPr>
-          <w:sz w:val="22"/>
-          <w:lang w:val="en-GB"/>
-        </w:rPr>
-        <w:t xml:space="preserve"> containing fi</w:t>
-      </w:r>
-      <w:r>
-        <w:rPr>
-          <w:sz w:val="22"/>
-          <w:lang w:val="en-GB"/>
-        </w:rPr>
-        <w:t>gures used in the evaluation. It is based on the following scale drivers:</w:t>
+        <w:t>The cost and effort estimation is made using the COCOMO II method. For this one we provide the table containing figures used in the evaluation. It is based on the following scale drivers:</w:t>
       </w:r>
     </w:p>
     <w:p>
@@ -7227,7 +6601,6 @@
           <w:lang w:val="en-GB"/>
         </w:rPr>
       </w:pPr>
-      <w:proofErr w:type="spellStart"/>
       <w:r>
         <w:rPr>
           <w:rFonts w:asciiTheme="minorHAnsi" w:hAnsiTheme="minorHAnsi" w:cstheme="minorHAnsi"/>
@@ -7237,7 +6610,6 @@
         </w:rPr>
         <w:t>Precedentedness</w:t>
       </w:r>
-      <w:proofErr w:type="spellEnd"/>
       <w:r>
         <w:rPr>
           <w:rFonts w:asciiTheme="minorHAnsi" w:hAnsiTheme="minorHAnsi" w:cstheme="minorHAnsi"/>
@@ -7245,34 +6617,7 @@
           <w:szCs w:val="20"/>
           <w:lang w:val="en-GB"/>
         </w:rPr>
-        <w:t xml:space="preserve"> (PREC):</w:t>
-      </w:r>
-      <w:r>
-        <w:rPr>
-          <w:rFonts w:asciiTheme="minorHAnsi" w:hAnsiTheme="minorHAnsi" w:cstheme="minorHAnsi"/>
-          <w:sz w:val="22"/>
-          <w:szCs w:val="20"/>
-          <w:lang w:val="en-GB"/>
-        </w:rPr>
-        <w:t xml:space="preserve"> </w:t>
-      </w:r>
-      <w:r>
-        <w:rPr>
-          <w:rFonts w:asciiTheme="minorHAnsi" w:hAnsiTheme="minorHAnsi" w:cstheme="minorHAnsi"/>
-          <w:sz w:val="22"/>
-          <w:szCs w:val="20"/>
-          <w:lang w:val="en-GB"/>
-        </w:rPr>
-        <w:t xml:space="preserve">the value depends on the </w:t>
-      </w:r>
-      <w:r>
-        <w:rPr>
-          <w:rFonts w:asciiTheme="minorHAnsi" w:hAnsiTheme="minorHAnsi" w:cstheme="minorHAnsi"/>
-          <w:sz w:val="22"/>
-          <w:szCs w:val="20"/>
-          <w:lang w:val="en-GB"/>
-        </w:rPr>
-        <w:t>experience the team has on projects similar to the current one.</w:t>
+        <w:t xml:space="preserve"> (PREC): the value depends on the experience the team has on projects similar to the current one.</w:t>
       </w:r>
     </w:p>
     <w:p>
@@ -7296,25 +6641,7 @@
           <w:szCs w:val="20"/>
           <w:lang w:val="en-GB"/>
         </w:rPr>
-        <w:t>Development flexibility (FLEX):</w:t>
-      </w:r>
-      <w:r>
-        <w:rPr>
-          <w:rFonts w:asciiTheme="minorHAnsi" w:hAnsiTheme="minorHAnsi" w:cstheme="minorHAnsi"/>
-          <w:sz w:val="22"/>
-          <w:szCs w:val="20"/>
-          <w:lang w:val="en-GB"/>
-        </w:rPr>
-        <w:t xml:space="preserve"> represents the possibility to make changes to the project based on the </w:t>
-      </w:r>
-      <w:r>
-        <w:rPr>
-          <w:rFonts w:asciiTheme="minorHAnsi" w:hAnsiTheme="minorHAnsi" w:cstheme="minorHAnsi"/>
-          <w:sz w:val="22"/>
-          <w:szCs w:val="20"/>
-          <w:lang w:val="en-GB"/>
-        </w:rPr>
-        <w:t>strictness of the external requirements.</w:t>
+        <w:t>Development flexibility (FLEX): represents the possibility to make changes to the project based on the strictness of the external requirements.</w:t>
       </w:r>
     </w:p>
     <w:p>
@@ -7338,16 +6665,7 @@
           <w:szCs w:val="20"/>
           <w:lang w:val="en-GB"/>
         </w:rPr>
-        <w:t>Risk resolution (RESL):</w:t>
-      </w:r>
-      <w:r>
-        <w:rPr>
-          <w:rFonts w:asciiTheme="minorHAnsi" w:hAnsiTheme="minorHAnsi" w:cstheme="minorHAnsi"/>
-          <w:sz w:val="22"/>
-          <w:szCs w:val="20"/>
-          <w:lang w:val="en-GB"/>
-        </w:rPr>
-        <w:t xml:space="preserve"> consists in the capacity to solve problems and is strictly related to the risk analysis provided in this document.</w:t>
+        <w:t>Risk resolution (RESL): consists in the capacity to solve problems and is strictly related to the risk analysis provided in this document.</w:t>
       </w:r>
     </w:p>
     <w:p>
@@ -7371,16 +6689,7 @@
           <w:szCs w:val="20"/>
           <w:lang w:val="en-GB"/>
         </w:rPr>
-        <w:t>Team cohesion (TEAM):</w:t>
-      </w:r>
-      <w:r>
-        <w:rPr>
-          <w:rFonts w:asciiTheme="minorHAnsi" w:hAnsiTheme="minorHAnsi" w:cstheme="minorHAnsi"/>
-          <w:sz w:val="22"/>
-          <w:szCs w:val="20"/>
-          <w:lang w:val="en-GB"/>
-        </w:rPr>
-        <w:t xml:space="preserve"> its value represents the capacity of the team members to work together and cooperate</w:t>
+        <w:t>Team cohesion (TEAM): its value represents the capacity of the team members to work together and cooperate</w:t>
       </w:r>
     </w:p>
     <w:p>
@@ -7404,16 +6713,7 @@
           <w:szCs w:val="20"/>
           <w:lang w:val="en-GB"/>
         </w:rPr>
-        <w:t>Process maturity (PMAT):</w:t>
-      </w:r>
-      <w:r>
-        <w:rPr>
-          <w:rFonts w:asciiTheme="minorHAnsi" w:hAnsiTheme="minorHAnsi" w:cstheme="minorHAnsi"/>
-          <w:sz w:val="22"/>
-          <w:szCs w:val="20"/>
-          <w:lang w:val="en-GB"/>
-        </w:rPr>
-        <w:t xml:space="preserve"> states the level of maturity reached in the process.</w:t>
+        <w:t>Process maturity (PMAT): states the level of maturity reached in the process.</w:t>
       </w:r>
     </w:p>
     <w:p>
@@ -7471,6 +6771,7 @@
                 <w:sz w:val="22"/>
                 <w:lang w:val="en-GB"/>
               </w:rPr>
+              <w:lastRenderedPageBreak/>
               <w:t>Scale Factors</w:t>
             </w:r>
           </w:p>
@@ -8112,7 +7413,6 @@
                 <w:lang w:val="en-GB"/>
               </w:rPr>
             </w:pPr>
-            <w:proofErr w:type="spellStart"/>
             <w:r>
               <w:rPr>
                 <w:rFonts w:asciiTheme="minorHAnsi" w:eastAsiaTheme="minorEastAsia" w:hAnsiTheme="minorHAnsi" w:cstheme="minorHAnsi"/>
@@ -8132,7 +7432,6 @@
               </w:rPr>
               <w:t>j</w:t>
             </w:r>
-            <w:proofErr w:type="spellEnd"/>
           </w:p>
         </w:tc>
         <w:tc>
@@ -8833,7 +8132,6 @@
                 <w:lang w:val="en-GB"/>
               </w:rPr>
             </w:pPr>
-            <w:proofErr w:type="spellStart"/>
             <w:r>
               <w:rPr>
                 <w:rFonts w:asciiTheme="minorHAnsi" w:eastAsiaTheme="minorEastAsia" w:hAnsiTheme="minorHAnsi" w:cstheme="minorHAnsi"/>
@@ -8853,7 +8151,6 @@
               </w:rPr>
               <w:t>j</w:t>
             </w:r>
-            <w:proofErr w:type="spellEnd"/>
           </w:p>
         </w:tc>
         <w:tc>
@@ -9514,7 +8811,6 @@
                 <w:lang w:val="en-GB"/>
               </w:rPr>
             </w:pPr>
-            <w:proofErr w:type="spellStart"/>
             <w:r>
               <w:rPr>
                 <w:rFonts w:asciiTheme="minorHAnsi" w:eastAsiaTheme="minorEastAsia" w:hAnsiTheme="minorHAnsi" w:cstheme="minorHAnsi"/>
@@ -9534,7 +8830,6 @@
               </w:rPr>
               <w:t>j</w:t>
             </w:r>
-            <w:proofErr w:type="spellEnd"/>
           </w:p>
         </w:tc>
         <w:tc>
@@ -10331,7 +9626,6 @@
                 <w:lang w:val="en-GB"/>
               </w:rPr>
             </w:pPr>
-            <w:proofErr w:type="spellStart"/>
             <w:r>
               <w:rPr>
                 <w:rFonts w:asciiTheme="minorHAnsi" w:eastAsiaTheme="minorEastAsia" w:hAnsiTheme="minorHAnsi" w:cstheme="minorHAnsi"/>
@@ -10351,7 +9645,6 @@
               </w:rPr>
               <w:t>j</w:t>
             </w:r>
-            <w:proofErr w:type="spellEnd"/>
           </w:p>
         </w:tc>
         <w:tc>
@@ -10979,7 +10272,6 @@
                 <w:lang w:val="en-GB"/>
               </w:rPr>
             </w:pPr>
-            <w:proofErr w:type="spellStart"/>
             <w:r>
               <w:rPr>
                 <w:rFonts w:asciiTheme="minorHAnsi" w:eastAsiaTheme="minorEastAsia" w:hAnsiTheme="minorHAnsi" w:cstheme="minorHAnsi"/>
@@ -10987,7 +10279,6 @@
                 <w:color w:val="auto"/>
                 <w:sz w:val="22"/>
               </w:rPr>
-              <w:lastRenderedPageBreak/>
               <w:t>SF</w:t>
             </w:r>
             <w:r>
@@ -11000,7 +10291,6 @@
               </w:rPr>
               <w:t>j</w:t>
             </w:r>
-            <w:proofErr w:type="spellEnd"/>
           </w:p>
         </w:tc>
         <w:tc>
@@ -11257,42 +10547,7 @@
           <w:sz w:val="22"/>
           <w:lang w:val="en-GB"/>
         </w:rPr>
-        <w:t xml:space="preserve">The </w:t>
-      </w:r>
-      <w:r>
-        <w:rPr>
-          <w:sz w:val="22"/>
-          <w:lang w:val="en-GB"/>
-        </w:rPr>
-        <w:t>higher level of components</w:t>
-      </w:r>
-      <w:r>
-        <w:rPr>
-          <w:sz w:val="22"/>
-          <w:lang w:val="en-GB"/>
-        </w:rPr>
-        <w:t xml:space="preserve"> of our system </w:t>
-      </w:r>
-      <w:r>
-        <w:rPr>
-          <w:sz w:val="22"/>
-          <w:lang w:val="en-GB"/>
-        </w:rPr>
-        <w:t xml:space="preserve">that need </w:t>
-      </w:r>
-      <w:r>
-        <w:rPr>
-          <w:sz w:val="22"/>
-          <w:lang w:val="en-GB"/>
-        </w:rPr>
-        <w:t>to be integrated are</w:t>
-      </w:r>
-      <w:r>
-        <w:rPr>
-          <w:sz w:val="22"/>
-          <w:lang w:val="en-GB"/>
-        </w:rPr>
-        <w:t>:</w:t>
+        <w:t>The higher level of components of our system that need to be integrated are:</w:t>
       </w:r>
     </w:p>
     <w:p>
@@ -11528,8 +10783,8 @@
           <w:lang w:val="en-GB"/>
         </w:rPr>
       </w:pPr>
-      <w:bookmarkStart w:id="11" w:name="_Integration_Testing_Strategy"/>
-      <w:bookmarkEnd w:id="11"/>
+      <w:bookmarkStart w:id="10" w:name="_Integration_Testing_Strategy"/>
+      <w:bookmarkEnd w:id="10"/>
     </w:p>
     <w:p>
       <w:pPr>
@@ -11563,7 +10818,7 @@
           <w:lang w:val="en-GB"/>
         </w:rPr>
       </w:pPr>
-      <w:bookmarkStart w:id="12" w:name="_Toc472332399"/>
+      <w:bookmarkStart w:id="11" w:name="_Toc472332399"/>
       <w:r>
         <w:rPr>
           <w:rFonts w:asciiTheme="minorHAnsi" w:hAnsiTheme="minorHAnsi" w:cstheme="minorHAnsi"/>
@@ -11574,7 +10829,7 @@
         <w:lastRenderedPageBreak/>
         <w:t>Schedule</w:t>
       </w:r>
-      <w:bookmarkEnd w:id="12"/>
+      <w:bookmarkEnd w:id="11"/>
     </w:p>
     <w:p>
       <w:pPr>
@@ -11634,7 +10889,7 @@
           <w:lang w:val="en-GB"/>
         </w:rPr>
       </w:pPr>
-      <w:bookmarkStart w:id="13" w:name="_Toc472332400"/>
+      <w:bookmarkStart w:id="12" w:name="_Toc472332400"/>
       <w:r>
         <w:rPr>
           <w:rFonts w:asciiTheme="minorHAnsi" w:hAnsiTheme="minorHAnsi" w:cstheme="minorHAnsi"/>
@@ -11645,7 +10900,7 @@
         <w:lastRenderedPageBreak/>
         <w:t>Resource allocation</w:t>
       </w:r>
-      <w:bookmarkEnd w:id="13"/>
+      <w:bookmarkEnd w:id="12"/>
     </w:p>
     <w:p>
       <w:pPr>
@@ -11660,14 +10915,7 @@
           <w:sz w:val="22"/>
           <w:lang w:val="en-GB"/>
         </w:rPr>
-        <w:t xml:space="preserve">For supporting </w:t>
-      </w:r>
-      <w:r>
-        <w:rPr>
-          <w:sz w:val="22"/>
-          <w:lang w:val="en-GB"/>
-        </w:rPr>
-        <w:t>and automati</w:t>
+        <w:t>For supporting and automati</w:t>
       </w:r>
       <w:r>
         <w:rPr>
@@ -11681,28 +10929,7 @@
           <w:sz w:val="22"/>
           <w:lang w:val="en-GB"/>
         </w:rPr>
-        <w:t xml:space="preserve"> </w:t>
-      </w:r>
-      <w:r>
-        <w:rPr>
-          <w:sz w:val="22"/>
-          <w:lang w:val="en-GB"/>
-        </w:rPr>
-        <w:t>Integration Test</w:t>
-      </w:r>
-      <w:r>
-        <w:rPr>
-          <w:sz w:val="22"/>
-          <w:lang w:val="en-GB"/>
-        </w:rPr>
-        <w:t>s</w:t>
-      </w:r>
-      <w:r>
-        <w:rPr>
-          <w:sz w:val="22"/>
-          <w:lang w:val="en-GB"/>
-        </w:rPr>
-        <w:t xml:space="preserve"> we will use </w:t>
+        <w:t xml:space="preserve"> Integration Tests we will use </w:t>
       </w:r>
       <w:r>
         <w:rPr>
@@ -11716,51 +10943,7 @@
           <w:sz w:val="22"/>
           <w:lang w:val="en-GB"/>
         </w:rPr>
-        <w:t xml:space="preserve"> testing tools:</w:t>
-      </w:r>
-      <w:r>
-        <w:rPr>
-          <w:sz w:val="22"/>
-          <w:lang w:val="en-GB"/>
-        </w:rPr>
-        <w:t xml:space="preserve"> </w:t>
-      </w:r>
-      <w:r>
-        <w:rPr>
-          <w:sz w:val="22"/>
-          <w:lang w:val="en-GB"/>
-        </w:rPr>
-        <w:t>JU</w:t>
-      </w:r>
-      <w:r>
-        <w:rPr>
-          <w:sz w:val="22"/>
-          <w:lang w:val="en-GB"/>
-        </w:rPr>
-        <w:t xml:space="preserve">nit and </w:t>
-      </w:r>
-      <w:proofErr w:type="spellStart"/>
-      <w:r>
-        <w:rPr>
-          <w:sz w:val="22"/>
-          <w:lang w:val="en-GB"/>
-        </w:rPr>
-        <w:t>Arquillian</w:t>
-      </w:r>
-      <w:proofErr w:type="spellEnd"/>
-      <w:r>
-        <w:rPr>
-          <w:sz w:val="22"/>
-          <w:lang w:val="en-GB"/>
-        </w:rPr>
-        <w:t>.</w:t>
-      </w:r>
-      <w:r>
-        <w:rPr>
-          <w:sz w:val="22"/>
-          <w:lang w:val="en-GB"/>
-        </w:rPr>
-        <w:t xml:space="preserve"> </w:t>
+        <w:t xml:space="preserve"> testing tools: JUnit and Arquillian. </w:t>
       </w:r>
     </w:p>
     <w:p>
@@ -11802,7 +10985,7 @@
           <w:lang w:val="en-GB"/>
         </w:rPr>
       </w:pPr>
-      <w:bookmarkStart w:id="14" w:name="_Toc472332401"/>
+      <w:bookmarkStart w:id="13" w:name="_Toc472332401"/>
       <w:r>
         <w:rPr>
           <w:rFonts w:asciiTheme="minorHAnsi" w:hAnsiTheme="minorHAnsi" w:cstheme="minorHAnsi"/>
@@ -11813,7 +10996,7 @@
         <w:lastRenderedPageBreak/>
         <w:t>Risk management</w:t>
       </w:r>
-      <w:bookmarkEnd w:id="14"/>
+      <w:bookmarkEnd w:id="13"/>
     </w:p>
     <w:p>
       <w:pPr>
@@ -11826,8 +11009,8 @@
           <w:lang w:val="en-GB"/>
         </w:rPr>
       </w:pPr>
-      <w:bookmarkStart w:id="15" w:name="_Program_Stubs_and"/>
-      <w:bookmarkEnd w:id="15"/>
+      <w:bookmarkStart w:id="14" w:name="_Program_Stubs_and"/>
+      <w:bookmarkEnd w:id="14"/>
       <w:r>
         <w:rPr>
           <w:rFonts w:asciiTheme="minorHAnsi" w:hAnsiTheme="minorHAnsi" w:cstheme="minorHAnsi"/>
@@ -11835,16 +11018,7 @@
           <w:szCs w:val="20"/>
           <w:lang w:val="en-GB"/>
         </w:rPr>
-        <w:t>Integration tests should also verify the responses of the sy</w:t>
-      </w:r>
-      <w:r>
-        <w:rPr>
-          <w:rFonts w:asciiTheme="minorHAnsi" w:hAnsiTheme="minorHAnsi" w:cstheme="minorHAnsi"/>
-          <w:sz w:val="22"/>
-          <w:szCs w:val="20"/>
-          <w:lang w:val="en-GB"/>
-        </w:rPr>
-        <w:t>stem in specific cases, such as</w:t>
+        <w:t>Integration tests should also verify the responses of the system in specific cases, such as</w:t>
       </w:r>
     </w:p>
     <w:p>
@@ -11891,7 +11065,7 @@
           <w:lang w:val="en-GB"/>
         </w:rPr>
       </w:pPr>
-      <w:bookmarkStart w:id="16" w:name="_Toc472332402"/>
+      <w:bookmarkStart w:id="15" w:name="_Toc472332402"/>
       <w:r>
         <w:rPr>
           <w:rFonts w:asciiTheme="minorHAnsi" w:hAnsiTheme="minorHAnsi" w:cstheme="minorHAnsi"/>
@@ -11902,7 +11076,7 @@
         <w:lastRenderedPageBreak/>
         <w:t>Hours of work</w:t>
       </w:r>
-      <w:bookmarkEnd w:id="16"/>
+      <w:bookmarkEnd w:id="15"/>
     </w:p>
     <w:p>
       <w:pPr>
@@ -11964,7 +11138,6 @@
           <w:lang w:val="en-GB"/>
         </w:rPr>
       </w:pPr>
-      <w:proofErr w:type="spellStart"/>
       <w:r>
         <w:rPr>
           <w:rFonts w:asciiTheme="minorHAnsi" w:hAnsiTheme="minorHAnsi" w:cstheme="minorHAnsi"/>
@@ -11972,37 +11145,7 @@
           <w:szCs w:val="20"/>
           <w:lang w:val="en-GB"/>
         </w:rPr>
-        <w:t>Soheil</w:t>
-      </w:r>
-      <w:proofErr w:type="spellEnd"/>
-      <w:r>
-        <w:rPr>
-          <w:rFonts w:asciiTheme="minorHAnsi" w:hAnsiTheme="minorHAnsi" w:cstheme="minorHAnsi"/>
-          <w:sz w:val="22"/>
-          <w:szCs w:val="20"/>
-          <w:lang w:val="en-GB"/>
-        </w:rPr>
-        <w:t xml:space="preserve"> </w:t>
-      </w:r>
-      <w:proofErr w:type="spellStart"/>
-      <w:r>
-        <w:rPr>
-          <w:rFonts w:asciiTheme="minorHAnsi" w:hAnsiTheme="minorHAnsi" w:cstheme="minorHAnsi"/>
-          <w:sz w:val="22"/>
-          <w:szCs w:val="20"/>
-          <w:lang w:val="en-GB"/>
-        </w:rPr>
-        <w:t>Ghanbari</w:t>
-      </w:r>
-      <w:proofErr w:type="spellEnd"/>
-      <w:r>
-        <w:rPr>
-          <w:rFonts w:asciiTheme="minorHAnsi" w:hAnsiTheme="minorHAnsi" w:cstheme="minorHAnsi"/>
-          <w:sz w:val="22"/>
-          <w:szCs w:val="20"/>
-          <w:lang w:val="en-GB"/>
-        </w:rPr>
-        <w:t>, 8</w:t>
+        <w:t>Soheil Ghanbari, 8</w:t>
       </w:r>
       <w:r>
         <w:rPr>
@@ -12038,27 +11181,7 @@
           <w:szCs w:val="20"/>
           <w:lang w:val="en-GB"/>
         </w:rPr>
-        <w:t xml:space="preserve">Erica </w:t>
-      </w:r>
-      <w:proofErr w:type="spellStart"/>
-      <w:r>
-        <w:rPr>
-          <w:rFonts w:asciiTheme="minorHAnsi" w:hAnsiTheme="minorHAnsi" w:cstheme="minorHAnsi"/>
-          <w:sz w:val="22"/>
-          <w:szCs w:val="20"/>
-          <w:lang w:val="en-GB"/>
-        </w:rPr>
-        <w:t>Tinti</w:t>
-      </w:r>
-      <w:proofErr w:type="spellEnd"/>
-      <w:r>
-        <w:rPr>
-          <w:rFonts w:asciiTheme="minorHAnsi" w:hAnsiTheme="minorHAnsi" w:cstheme="minorHAnsi"/>
-          <w:sz w:val="22"/>
-          <w:szCs w:val="20"/>
-          <w:lang w:val="en-GB"/>
-        </w:rPr>
-        <w:t>, 14 hours</w:t>
+        <w:t>Erica Tinti, 14 hours</w:t>
       </w:r>
     </w:p>
     <w:p>
@@ -12072,6 +11195,10 @@
           <w:lang w:val="en-GB"/>
         </w:rPr>
       </w:pPr>
+    </w:p>
+    <w:p>
+      <w:bookmarkStart w:id="16" w:name="_GoBack"/>
+      <w:bookmarkEnd w:id="16"/>
     </w:p>
     <w:sectPr>
       <w:footerReference w:type="even" r:id="rId9"/>
@@ -12162,7 +11289,7 @@
       <w:rPr>
         <w:noProof/>
       </w:rPr>
-      <w:t>8</w:t>
+      <w:t>13</w:t>
     </w:r>
     <w:r>
       <w:fldChar w:fldCharType="end"/>
@@ -17086,7 +16213,7 @@
 </file>
 
 <file path=customXml/itemProps1.xml><?xml version="1.0" encoding="utf-8"?>
-<ds:datastoreItem xmlns:ds="http://schemas.openxmlformats.org/officeDocument/2006/customXml" ds:itemID="{292D033B-DB20-47A0-831E-3AB168EB754E}">
+<ds:datastoreItem xmlns:ds="http://schemas.openxmlformats.org/officeDocument/2006/customXml" ds:itemID="{C2845BB2-1F22-478B-BC96-725F4CBC1D3E}">
   <ds:schemaRefs>
     <ds:schemaRef ds:uri="http://schemas.openxmlformats.org/officeDocument/2006/bibliography"/>
   </ds:schemaRefs>

</xml_diff>